<commit_message>
Word file updated with database design
</commit_message>
<xml_diff>
--- a/Phase-I Project.docx
+++ b/Phase-I Project.docx
@@ -2842,6 +2842,891 @@
           <w:szCs w:val="28"/>
         </w:rPr>
         <w:t>ER Diagram:-</w:t>
+      </w:r>
+    </w:p>
+    <w:p>
+      <w:pPr>
+        <w:rPr>
+          <w:lang w:bidi="mr-IN"/>
+        </w:rPr>
+      </w:pPr>
+    </w:p>
+    <w:p>
+      <w:pPr>
+        <w:rPr>
+          <w:lang w:bidi="mr-IN"/>
+        </w:rPr>
+      </w:pPr>
+    </w:p>
+    <w:p>
+      <w:pPr>
+        <w:rPr>
+          <w:lang w:bidi="mr-IN"/>
+        </w:rPr>
+      </w:pPr>
+    </w:p>
+    <w:p>
+      <w:pPr>
+        <w:rPr>
+          <w:lang w:bidi="mr-IN"/>
+        </w:rPr>
+      </w:pPr>
+    </w:p>
+    <w:p>
+      <w:pPr>
+        <w:rPr>
+          <w:lang w:bidi="mr-IN"/>
+        </w:rPr>
+      </w:pPr>
+      <w:r>
+        <w:rPr>
+          <w:lang w:bidi="mr-IN"/>
+        </w:rPr>
+        <w:br w:type="page"/>
+      </w:r>
+    </w:p>
+    <w:p>
+      <w:pPr>
+        <w:rPr>
+          <w:lang w:bidi="mr-IN"/>
+        </w:rPr>
+      </w:pPr>
+      <w:r>
+        <w:rPr>
+          <w:noProof/>
+          <w:lang w:bidi="mr-IN"/>
+        </w:rPr>
+        <w:lastRenderedPageBreak/>
+        <w:drawing>
+          <wp:inline distT="0" distB="0" distL="0" distR="0">
+            <wp:extent cx="5686681" cy="5872480"/>
+            <wp:effectExtent l="114300" t="0" r="104519" b="0"/>
+            <wp:docPr id="1" name="Picture 0" descr="WhatsApp Image 2022-06-14 at 5.36.16 PM.jpeg"/>
+            <wp:cNvGraphicFramePr>
+              <a:graphicFrameLocks xmlns:a="http://schemas.openxmlformats.org/drawingml/2006/main" noChangeAspect="1"/>
+            </wp:cNvGraphicFramePr>
+            <a:graphic xmlns:a="http://schemas.openxmlformats.org/drawingml/2006/main">
+              <a:graphicData uri="http://schemas.openxmlformats.org/drawingml/2006/picture">
+                <pic:pic xmlns:pic="http://schemas.openxmlformats.org/drawingml/2006/picture">
+                  <pic:nvPicPr>
+                    <pic:cNvPr id="0" name="WhatsApp Image 2022-06-14 at 5.36.16 PM.jpeg"/>
+                    <pic:cNvPicPr/>
+                  </pic:nvPicPr>
+                  <pic:blipFill>
+                    <a:blip r:embed="rId22" cstate="print"/>
+                    <a:srcRect l="969"/>
+                    <a:stretch>
+                      <a:fillRect/>
+                    </a:stretch>
+                  </pic:blipFill>
+                  <pic:spPr>
+                    <a:xfrm rot="16200000">
+                      <a:off x="0" y="0"/>
+                      <a:ext cx="5686681" cy="5872480"/>
+                    </a:xfrm>
+                    <a:prstGeom prst="rect">
+                      <a:avLst/>
+                    </a:prstGeom>
+                    <a:ln>
+                      <a:solidFill>
+                        <a:schemeClr val="tx1"/>
+                      </a:solidFill>
+                    </a:ln>
+                  </pic:spPr>
+                </pic:pic>
+              </a:graphicData>
+            </a:graphic>
+          </wp:inline>
+        </w:drawing>
+      </w:r>
+    </w:p>
+    <w:p>
+      <w:pPr>
+        <w:rPr>
+          <w:lang w:bidi="mr-IN"/>
+        </w:rPr>
+      </w:pPr>
+    </w:p>
+    <w:p>
+      <w:pPr>
+        <w:rPr>
+          <w:lang w:bidi="mr-IN"/>
+        </w:rPr>
+      </w:pPr>
+    </w:p>
+    <w:p>
+      <w:pPr>
+        <w:rPr>
+          <w:lang w:bidi="mr-IN"/>
+        </w:rPr>
+      </w:pPr>
+    </w:p>
+    <w:p>
+      <w:pPr>
+        <w:rPr>
+          <w:lang w:bidi="mr-IN"/>
+        </w:rPr>
+      </w:pPr>
+    </w:p>
+    <w:p>
+      <w:pPr>
+        <w:rPr>
+          <w:lang w:bidi="mr-IN"/>
+        </w:rPr>
+      </w:pPr>
+    </w:p>
+    <w:p>
+      <w:pPr>
+        <w:rPr>
+          <w:lang w:bidi="mr-IN"/>
+        </w:rPr>
+      </w:pPr>
+    </w:p>
+    <w:p>
+      <w:pPr>
+        <w:rPr>
+          <w:lang w:bidi="mr-IN"/>
+        </w:rPr>
+      </w:pPr>
+    </w:p>
+    <w:p>
+      <w:pPr>
+        <w:rPr>
+          <w:lang w:bidi="mr-IN"/>
+        </w:rPr>
+      </w:pPr>
+    </w:p>
+    <w:p>
+      <w:pPr>
+        <w:rPr>
+          <w:lang w:bidi="mr-IN"/>
+        </w:rPr>
+      </w:pPr>
+    </w:p>
+    <w:p>
+      <w:pPr>
+        <w:pStyle w:val="Default"/>
+        <w:numPr>
+          <w:ilvl w:val="0"/>
+          <w:numId w:val="6"/>
+        </w:numPr>
+        <w:spacing w:after="240"/>
+        <w:jc w:val="both"/>
+        <w:rPr>
+          <w:rFonts w:asciiTheme="minorHAnsi" w:hAnsiTheme="minorHAnsi" w:cstheme="minorHAnsi"/>
+          <w:b/>
+          <w:bCs/>
+          <w:noProof/>
+          <w:sz w:val="28"/>
+          <w:szCs w:val="28"/>
+        </w:rPr>
+      </w:pPr>
+      <w:r>
+        <w:rPr>
+          <w:rFonts w:asciiTheme="minorHAnsi" w:hAnsiTheme="minorHAnsi" w:cstheme="minorHAnsi"/>
+          <w:b/>
+          <w:bCs/>
+          <w:noProof/>
+          <w:sz w:val="28"/>
+          <w:szCs w:val="28"/>
+        </w:rPr>
+        <w:lastRenderedPageBreak/>
+        <w:t>Database Design:</w:t>
+      </w:r>
+      <w:r>
+        <w:rPr>
+          <w:rFonts w:asciiTheme="minorHAnsi" w:hAnsiTheme="minorHAnsi" w:cstheme="minorHAnsi"/>
+          <w:b/>
+          <w:bCs/>
+          <w:noProof/>
+          <w:sz w:val="28"/>
+          <w:szCs w:val="28"/>
+        </w:rPr>
+        <w:t>-</w:t>
+      </w:r>
+    </w:p>
+    <w:p>
+      <w:pPr>
+        <w:pStyle w:val="Default"/>
+        <w:spacing w:after="240"/>
+        <w:jc w:val="both"/>
+        <w:rPr>
+          <w:rFonts w:asciiTheme="minorHAnsi" w:hAnsiTheme="minorHAnsi" w:cstheme="minorHAnsi"/>
+          <w:b/>
+          <w:bCs/>
+          <w:noProof/>
+          <w:sz w:val="28"/>
+          <w:szCs w:val="28"/>
+        </w:rPr>
+      </w:pPr>
+      <w:r>
+        <w:rPr>
+          <w:rFonts w:asciiTheme="minorHAnsi" w:hAnsiTheme="minorHAnsi" w:cstheme="minorHAnsi"/>
+          <w:b/>
+          <w:bCs/>
+          <w:noProof/>
+          <w:sz w:val="28"/>
+          <w:szCs w:val="28"/>
+        </w:rPr>
+        <w:drawing>
+          <wp:inline distT="0" distB="0" distL="0" distR="0">
+            <wp:extent cx="4829175" cy="1504950"/>
+            <wp:effectExtent l="19050" t="0" r="9525" b="0"/>
+            <wp:docPr id="18" name="Picture 17" descr="OnlinePSD_project.JPG"/>
+            <wp:cNvGraphicFramePr>
+              <a:graphicFrameLocks xmlns:a="http://schemas.openxmlformats.org/drawingml/2006/main" noChangeAspect="1"/>
+            </wp:cNvGraphicFramePr>
+            <a:graphic xmlns:a="http://schemas.openxmlformats.org/drawingml/2006/main">
+              <a:graphicData uri="http://schemas.openxmlformats.org/drawingml/2006/picture">
+                <pic:pic xmlns:pic="http://schemas.openxmlformats.org/drawingml/2006/picture">
+                  <pic:nvPicPr>
+                    <pic:cNvPr id="0" name="OnlinePSD_project.JPG"/>
+                    <pic:cNvPicPr/>
+                  </pic:nvPicPr>
+                  <pic:blipFill>
+                    <a:blip r:embed="rId23" cstate="print"/>
+                    <a:stretch>
+                      <a:fillRect/>
+                    </a:stretch>
+                  </pic:blipFill>
+                  <pic:spPr>
+                    <a:xfrm>
+                      <a:off x="0" y="0"/>
+                      <a:ext cx="4829175" cy="1504950"/>
+                    </a:xfrm>
+                    <a:prstGeom prst="rect">
+                      <a:avLst/>
+                    </a:prstGeom>
+                  </pic:spPr>
+                </pic:pic>
+              </a:graphicData>
+            </a:graphic>
+          </wp:inline>
+        </w:drawing>
+      </w:r>
+    </w:p>
+    <w:p>
+      <w:pPr>
+        <w:pStyle w:val="Default"/>
+        <w:numPr>
+          <w:ilvl w:val="0"/>
+          <w:numId w:val="3"/>
+        </w:numPr>
+        <w:spacing w:after="240"/>
+        <w:jc w:val="both"/>
+        <w:rPr>
+          <w:rFonts w:asciiTheme="minorHAnsi" w:hAnsiTheme="minorHAnsi" w:cstheme="minorHAnsi"/>
+          <w:b/>
+          <w:bCs/>
+          <w:sz w:val="28"/>
+          <w:szCs w:val="28"/>
+        </w:rPr>
+      </w:pPr>
+      <w:r>
+        <w:rPr>
+          <w:rFonts w:asciiTheme="minorHAnsi" w:hAnsiTheme="minorHAnsi" w:cstheme="minorHAnsi"/>
+          <w:b/>
+          <w:bCs/>
+          <w:sz w:val="28"/>
+          <w:szCs w:val="28"/>
+        </w:rPr>
+        <w:t>List of Tables:-</w:t>
+      </w:r>
+    </w:p>
+    <w:p>
+      <w:pPr>
+        <w:pStyle w:val="Default"/>
+        <w:spacing w:after="240"/>
+        <w:jc w:val="both"/>
+        <w:rPr>
+          <w:rFonts w:asciiTheme="minorHAnsi" w:hAnsiTheme="minorHAnsi" w:cstheme="minorHAnsi"/>
+          <w:b/>
+          <w:bCs/>
+          <w:sz w:val="28"/>
+          <w:szCs w:val="28"/>
+        </w:rPr>
+      </w:pPr>
+      <w:r>
+        <w:rPr>
+          <w:rFonts w:asciiTheme="minorHAnsi" w:hAnsiTheme="minorHAnsi" w:cstheme="minorHAnsi"/>
+          <w:b/>
+          <w:bCs/>
+          <w:noProof/>
+          <w:sz w:val="28"/>
+          <w:szCs w:val="28"/>
+        </w:rPr>
+        <w:drawing>
+          <wp:inline distT="0" distB="0" distL="0" distR="0">
+            <wp:extent cx="4829175" cy="2019300"/>
+            <wp:effectExtent l="19050" t="0" r="9525" b="0"/>
+            <wp:docPr id="20" name="Picture 19" descr="Tables.JPG"/>
+            <wp:cNvGraphicFramePr>
+              <a:graphicFrameLocks xmlns:a="http://schemas.openxmlformats.org/drawingml/2006/main" noChangeAspect="1"/>
+            </wp:cNvGraphicFramePr>
+            <a:graphic xmlns:a="http://schemas.openxmlformats.org/drawingml/2006/main">
+              <a:graphicData uri="http://schemas.openxmlformats.org/drawingml/2006/picture">
+                <pic:pic xmlns:pic="http://schemas.openxmlformats.org/drawingml/2006/picture">
+                  <pic:nvPicPr>
+                    <pic:cNvPr id="0" name="Tables.JPG"/>
+                    <pic:cNvPicPr/>
+                  </pic:nvPicPr>
+                  <pic:blipFill>
+                    <a:blip r:embed="rId24" cstate="print"/>
+                    <a:stretch>
+                      <a:fillRect/>
+                    </a:stretch>
+                  </pic:blipFill>
+                  <pic:spPr>
+                    <a:xfrm>
+                      <a:off x="0" y="0"/>
+                      <a:ext cx="4829175" cy="2019300"/>
+                    </a:xfrm>
+                    <a:prstGeom prst="rect">
+                      <a:avLst/>
+                    </a:prstGeom>
+                  </pic:spPr>
+                </pic:pic>
+              </a:graphicData>
+            </a:graphic>
+          </wp:inline>
+        </w:drawing>
+      </w:r>
+    </w:p>
+    <w:p>
+      <w:pPr>
+        <w:pStyle w:val="Default"/>
+        <w:numPr>
+          <w:ilvl w:val="0"/>
+          <w:numId w:val="3"/>
+        </w:numPr>
+        <w:spacing w:after="240"/>
+        <w:jc w:val="both"/>
+        <w:rPr>
+          <w:rFonts w:asciiTheme="minorHAnsi" w:hAnsiTheme="minorHAnsi" w:cstheme="minorHAnsi"/>
+          <w:b/>
+          <w:bCs/>
+          <w:sz w:val="28"/>
+          <w:szCs w:val="28"/>
+        </w:rPr>
+      </w:pPr>
+      <w:r>
+        <w:rPr>
+          <w:rFonts w:asciiTheme="minorHAnsi" w:hAnsiTheme="minorHAnsi" w:cstheme="minorHAnsi"/>
+          <w:b/>
+          <w:bCs/>
+          <w:sz w:val="28"/>
+          <w:szCs w:val="28"/>
+        </w:rPr>
+        <w:t>Address Table:-</w:t>
+      </w:r>
+    </w:p>
+    <w:p>
+      <w:pPr>
+        <w:pStyle w:val="Default"/>
+        <w:spacing w:after="240"/>
+        <w:jc w:val="both"/>
+        <w:rPr>
+          <w:rFonts w:asciiTheme="minorHAnsi" w:hAnsiTheme="minorHAnsi" w:cstheme="minorHAnsi"/>
+          <w:b/>
+          <w:bCs/>
+          <w:sz w:val="28"/>
+          <w:szCs w:val="28"/>
+        </w:rPr>
+      </w:pPr>
+      <w:r>
+        <w:rPr>
+          <w:rFonts w:asciiTheme="minorHAnsi" w:hAnsiTheme="minorHAnsi" w:cstheme="minorHAnsi"/>
+          <w:b/>
+          <w:bCs/>
+          <w:noProof/>
+          <w:sz w:val="28"/>
+          <w:szCs w:val="28"/>
+        </w:rPr>
+        <w:drawing>
+          <wp:inline distT="0" distB="0" distL="0" distR="0">
+            <wp:extent cx="5553075" cy="3571875"/>
+            <wp:effectExtent l="19050" t="0" r="9525" b="0"/>
+            <wp:docPr id="21" name="Picture 20" descr="Address.JPG"/>
+            <wp:cNvGraphicFramePr>
+              <a:graphicFrameLocks xmlns:a="http://schemas.openxmlformats.org/drawingml/2006/main" noChangeAspect="1"/>
+            </wp:cNvGraphicFramePr>
+            <a:graphic xmlns:a="http://schemas.openxmlformats.org/drawingml/2006/main">
+              <a:graphicData uri="http://schemas.openxmlformats.org/drawingml/2006/picture">
+                <pic:pic xmlns:pic="http://schemas.openxmlformats.org/drawingml/2006/picture">
+                  <pic:nvPicPr>
+                    <pic:cNvPr id="0" name="Address.JPG"/>
+                    <pic:cNvPicPr/>
+                  </pic:nvPicPr>
+                  <pic:blipFill>
+                    <a:blip r:embed="rId25" cstate="print"/>
+                    <a:stretch>
+                      <a:fillRect/>
+                    </a:stretch>
+                  </pic:blipFill>
+                  <pic:spPr>
+                    <a:xfrm>
+                      <a:off x="0" y="0"/>
+                      <a:ext cx="5553075" cy="3571875"/>
+                    </a:xfrm>
+                    <a:prstGeom prst="rect">
+                      <a:avLst/>
+                    </a:prstGeom>
+                  </pic:spPr>
+                </pic:pic>
+              </a:graphicData>
+            </a:graphic>
+          </wp:inline>
+        </w:drawing>
+      </w:r>
+    </w:p>
+    <w:p>
+      <w:pPr>
+        <w:pStyle w:val="Default"/>
+        <w:numPr>
+          <w:ilvl w:val="0"/>
+          <w:numId w:val="3"/>
+        </w:numPr>
+        <w:spacing w:after="240"/>
+        <w:jc w:val="both"/>
+        <w:rPr>
+          <w:rFonts w:asciiTheme="minorHAnsi" w:hAnsiTheme="minorHAnsi" w:cstheme="minorHAnsi"/>
+          <w:b/>
+          <w:bCs/>
+          <w:sz w:val="28"/>
+          <w:szCs w:val="28"/>
+        </w:rPr>
+      </w:pPr>
+      <w:proofErr w:type="spellStart"/>
+      <w:r>
+        <w:rPr>
+          <w:rFonts w:asciiTheme="minorHAnsi" w:hAnsiTheme="minorHAnsi" w:cstheme="minorHAnsi"/>
+          <w:b/>
+          <w:bCs/>
+          <w:sz w:val="28"/>
+          <w:szCs w:val="28"/>
+        </w:rPr>
+        <w:lastRenderedPageBreak/>
+        <w:t>Admin_customers</w:t>
+      </w:r>
+      <w:proofErr w:type="spellEnd"/>
+      <w:r>
+        <w:rPr>
+          <w:rFonts w:asciiTheme="minorHAnsi" w:hAnsiTheme="minorHAnsi" w:cstheme="minorHAnsi"/>
+          <w:b/>
+          <w:bCs/>
+          <w:sz w:val="28"/>
+          <w:szCs w:val="28"/>
+        </w:rPr>
+        <w:t xml:space="preserve"> Table:-</w:t>
+      </w:r>
+    </w:p>
+    <w:p>
+      <w:pPr>
+        <w:pStyle w:val="Default"/>
+        <w:spacing w:after="240"/>
+        <w:jc w:val="both"/>
+        <w:rPr>
+          <w:rFonts w:asciiTheme="minorHAnsi" w:hAnsiTheme="minorHAnsi" w:cstheme="minorHAnsi"/>
+          <w:b/>
+          <w:bCs/>
+          <w:sz w:val="28"/>
+          <w:szCs w:val="28"/>
+        </w:rPr>
+      </w:pPr>
+      <w:r>
+        <w:rPr>
+          <w:rFonts w:asciiTheme="minorHAnsi" w:hAnsiTheme="minorHAnsi" w:cstheme="minorHAnsi"/>
+          <w:b/>
+          <w:bCs/>
+          <w:noProof/>
+          <w:sz w:val="28"/>
+          <w:szCs w:val="28"/>
+        </w:rPr>
+        <w:drawing>
+          <wp:inline distT="0" distB="0" distL="0" distR="0">
+            <wp:extent cx="5732145" cy="4408805"/>
+            <wp:effectExtent l="19050" t="0" r="1905" b="0"/>
+            <wp:docPr id="22" name="Picture 21" descr="Admin_customers.JPG"/>
+            <wp:cNvGraphicFramePr>
+              <a:graphicFrameLocks xmlns:a="http://schemas.openxmlformats.org/drawingml/2006/main" noChangeAspect="1"/>
+            </wp:cNvGraphicFramePr>
+            <a:graphic xmlns:a="http://schemas.openxmlformats.org/drawingml/2006/main">
+              <a:graphicData uri="http://schemas.openxmlformats.org/drawingml/2006/picture">
+                <pic:pic xmlns:pic="http://schemas.openxmlformats.org/drawingml/2006/picture">
+                  <pic:nvPicPr>
+                    <pic:cNvPr id="0" name="Admin_customers.JPG"/>
+                    <pic:cNvPicPr/>
+                  </pic:nvPicPr>
+                  <pic:blipFill>
+                    <a:blip r:embed="rId26" cstate="print"/>
+                    <a:stretch>
+                      <a:fillRect/>
+                    </a:stretch>
+                  </pic:blipFill>
+                  <pic:spPr>
+                    <a:xfrm>
+                      <a:off x="0" y="0"/>
+                      <a:ext cx="5732145" cy="4408805"/>
+                    </a:xfrm>
+                    <a:prstGeom prst="rect">
+                      <a:avLst/>
+                    </a:prstGeom>
+                  </pic:spPr>
+                </pic:pic>
+              </a:graphicData>
+            </a:graphic>
+          </wp:inline>
+        </w:drawing>
+      </w:r>
+    </w:p>
+    <w:p>
+      <w:pPr>
+        <w:pStyle w:val="Default"/>
+        <w:numPr>
+          <w:ilvl w:val="0"/>
+          <w:numId w:val="3"/>
+        </w:numPr>
+        <w:spacing w:after="240"/>
+        <w:jc w:val="both"/>
+        <w:rPr>
+          <w:rFonts w:asciiTheme="minorHAnsi" w:hAnsiTheme="minorHAnsi" w:cstheme="minorHAnsi"/>
+          <w:b/>
+          <w:bCs/>
+          <w:sz w:val="28"/>
+          <w:szCs w:val="28"/>
+        </w:rPr>
+      </w:pPr>
+      <w:r>
+        <w:rPr>
+          <w:rFonts w:asciiTheme="minorHAnsi" w:hAnsiTheme="minorHAnsi" w:cstheme="minorHAnsi"/>
+          <w:b/>
+          <w:bCs/>
+          <w:sz w:val="28"/>
+          <w:szCs w:val="28"/>
+        </w:rPr>
+        <w:t>Employees Table:-</w:t>
+      </w:r>
+    </w:p>
+    <w:p>
+      <w:pPr>
+        <w:pStyle w:val="Default"/>
+        <w:spacing w:after="240"/>
+        <w:jc w:val="both"/>
+        <w:rPr>
+          <w:rFonts w:asciiTheme="minorHAnsi" w:hAnsiTheme="minorHAnsi" w:cstheme="minorHAnsi"/>
+          <w:b/>
+          <w:bCs/>
+          <w:sz w:val="28"/>
+          <w:szCs w:val="28"/>
+        </w:rPr>
+      </w:pPr>
+      <w:r>
+        <w:rPr>
+          <w:rFonts w:asciiTheme="minorHAnsi" w:hAnsiTheme="minorHAnsi" w:cstheme="minorHAnsi"/>
+          <w:b/>
+          <w:bCs/>
+          <w:noProof/>
+          <w:sz w:val="28"/>
+          <w:szCs w:val="28"/>
+        </w:rPr>
+        <w:drawing>
+          <wp:inline distT="0" distB="0" distL="0" distR="0">
+            <wp:extent cx="5727448" cy="3533775"/>
+            <wp:effectExtent l="19050" t="0" r="6602" b="0"/>
+            <wp:docPr id="23" name="Picture 22" descr="Employees.JPG"/>
+            <wp:cNvGraphicFramePr>
+              <a:graphicFrameLocks xmlns:a="http://schemas.openxmlformats.org/drawingml/2006/main" noChangeAspect="1"/>
+            </wp:cNvGraphicFramePr>
+            <a:graphic xmlns:a="http://schemas.openxmlformats.org/drawingml/2006/main">
+              <a:graphicData uri="http://schemas.openxmlformats.org/drawingml/2006/picture">
+                <pic:pic xmlns:pic="http://schemas.openxmlformats.org/drawingml/2006/picture">
+                  <pic:nvPicPr>
+                    <pic:cNvPr id="0" name="Employees.JPG"/>
+                    <pic:cNvPicPr/>
+                  </pic:nvPicPr>
+                  <pic:blipFill>
+                    <a:blip r:embed="rId27" cstate="print"/>
+                    <a:stretch>
+                      <a:fillRect/>
+                    </a:stretch>
+                  </pic:blipFill>
+                  <pic:spPr>
+                    <a:xfrm>
+                      <a:off x="0" y="0"/>
+                      <a:ext cx="5727448" cy="3533775"/>
+                    </a:xfrm>
+                    <a:prstGeom prst="rect">
+                      <a:avLst/>
+                    </a:prstGeom>
+                  </pic:spPr>
+                </pic:pic>
+              </a:graphicData>
+            </a:graphic>
+          </wp:inline>
+        </w:drawing>
+      </w:r>
+    </w:p>
+    <w:p>
+      <w:pPr>
+        <w:pStyle w:val="Default"/>
+        <w:numPr>
+          <w:ilvl w:val="0"/>
+          <w:numId w:val="3"/>
+        </w:numPr>
+        <w:spacing w:after="240"/>
+        <w:jc w:val="both"/>
+        <w:rPr>
+          <w:rFonts w:asciiTheme="minorHAnsi" w:hAnsiTheme="minorHAnsi" w:cstheme="minorHAnsi"/>
+          <w:b/>
+          <w:bCs/>
+          <w:sz w:val="28"/>
+          <w:szCs w:val="28"/>
+        </w:rPr>
+      </w:pPr>
+      <w:r>
+        <w:rPr>
+          <w:rFonts w:asciiTheme="minorHAnsi" w:hAnsiTheme="minorHAnsi" w:cstheme="minorHAnsi"/>
+          <w:b/>
+          <w:bCs/>
+          <w:sz w:val="28"/>
+          <w:szCs w:val="28"/>
+        </w:rPr>
+        <w:lastRenderedPageBreak/>
+        <w:t>Feedbacks Table:-</w:t>
+      </w:r>
+    </w:p>
+    <w:p>
+      <w:pPr>
+        <w:pStyle w:val="Default"/>
+        <w:spacing w:after="240"/>
+        <w:jc w:val="both"/>
+        <w:rPr>
+          <w:rFonts w:asciiTheme="minorHAnsi" w:hAnsiTheme="minorHAnsi" w:cstheme="minorHAnsi"/>
+          <w:b/>
+          <w:bCs/>
+          <w:sz w:val="28"/>
+          <w:szCs w:val="28"/>
+        </w:rPr>
+      </w:pPr>
+      <w:r>
+        <w:rPr>
+          <w:rFonts w:asciiTheme="minorHAnsi" w:hAnsiTheme="minorHAnsi" w:cstheme="minorHAnsi"/>
+          <w:b/>
+          <w:bCs/>
+          <w:noProof/>
+          <w:sz w:val="28"/>
+          <w:szCs w:val="28"/>
+        </w:rPr>
+        <w:drawing>
+          <wp:inline distT="0" distB="0" distL="0" distR="0">
+            <wp:extent cx="5686425" cy="3609975"/>
+            <wp:effectExtent l="19050" t="0" r="9525" b="0"/>
+            <wp:docPr id="24" name="Picture 23" descr="Feedbacks.JPG"/>
+            <wp:cNvGraphicFramePr>
+              <a:graphicFrameLocks xmlns:a="http://schemas.openxmlformats.org/drawingml/2006/main" noChangeAspect="1"/>
+            </wp:cNvGraphicFramePr>
+            <a:graphic xmlns:a="http://schemas.openxmlformats.org/drawingml/2006/main">
+              <a:graphicData uri="http://schemas.openxmlformats.org/drawingml/2006/picture">
+                <pic:pic xmlns:pic="http://schemas.openxmlformats.org/drawingml/2006/picture">
+                  <pic:nvPicPr>
+                    <pic:cNvPr id="0" name="Feedbacks.JPG"/>
+                    <pic:cNvPicPr/>
+                  </pic:nvPicPr>
+                  <pic:blipFill>
+                    <a:blip r:embed="rId28" cstate="print"/>
+                    <a:stretch>
+                      <a:fillRect/>
+                    </a:stretch>
+                  </pic:blipFill>
+                  <pic:spPr>
+                    <a:xfrm>
+                      <a:off x="0" y="0"/>
+                      <a:ext cx="5686425" cy="3609975"/>
+                    </a:xfrm>
+                    <a:prstGeom prst="rect">
+                      <a:avLst/>
+                    </a:prstGeom>
+                  </pic:spPr>
+                </pic:pic>
+              </a:graphicData>
+            </a:graphic>
+          </wp:inline>
+        </w:drawing>
+      </w:r>
+    </w:p>
+    <w:p>
+      <w:pPr>
+        <w:pStyle w:val="Default"/>
+        <w:numPr>
+          <w:ilvl w:val="0"/>
+          <w:numId w:val="3"/>
+        </w:numPr>
+        <w:spacing w:after="240"/>
+        <w:jc w:val="both"/>
+        <w:rPr>
+          <w:rFonts w:asciiTheme="minorHAnsi" w:hAnsiTheme="minorHAnsi" w:cstheme="minorHAnsi"/>
+          <w:b/>
+          <w:bCs/>
+          <w:sz w:val="28"/>
+          <w:szCs w:val="28"/>
+        </w:rPr>
+      </w:pPr>
+      <w:r>
+        <w:rPr>
+          <w:rFonts w:asciiTheme="minorHAnsi" w:hAnsiTheme="minorHAnsi" w:cstheme="minorHAnsi"/>
+          <w:b/>
+          <w:bCs/>
+          <w:sz w:val="28"/>
+          <w:szCs w:val="28"/>
+        </w:rPr>
+        <w:t>Orders Table:-</w:t>
+      </w:r>
+    </w:p>
+    <w:p>
+      <w:pPr>
+        <w:pStyle w:val="Default"/>
+        <w:spacing w:after="240"/>
+        <w:jc w:val="both"/>
+        <w:rPr>
+          <w:rFonts w:asciiTheme="minorHAnsi" w:hAnsiTheme="minorHAnsi" w:cstheme="minorHAnsi"/>
+          <w:b/>
+          <w:bCs/>
+          <w:sz w:val="28"/>
+          <w:szCs w:val="28"/>
+        </w:rPr>
+      </w:pPr>
+      <w:r>
+        <w:rPr>
+          <w:rFonts w:asciiTheme="minorHAnsi" w:hAnsiTheme="minorHAnsi" w:cstheme="minorHAnsi"/>
+          <w:b/>
+          <w:bCs/>
+          <w:noProof/>
+          <w:sz w:val="28"/>
+          <w:szCs w:val="28"/>
+        </w:rPr>
+        <w:drawing>
+          <wp:inline distT="0" distB="0" distL="0" distR="0">
+            <wp:extent cx="5650230" cy="4170250"/>
+            <wp:effectExtent l="19050" t="0" r="7620" b="0"/>
+            <wp:docPr id="25" name="Picture 24" descr="Orders.JPG"/>
+            <wp:cNvGraphicFramePr>
+              <a:graphicFrameLocks xmlns:a="http://schemas.openxmlformats.org/drawingml/2006/main" noChangeAspect="1"/>
+            </wp:cNvGraphicFramePr>
+            <a:graphic xmlns:a="http://schemas.openxmlformats.org/drawingml/2006/main">
+              <a:graphicData uri="http://schemas.openxmlformats.org/drawingml/2006/picture">
+                <pic:pic xmlns:pic="http://schemas.openxmlformats.org/drawingml/2006/picture">
+                  <pic:nvPicPr>
+                    <pic:cNvPr id="0" name="Orders.JPG"/>
+                    <pic:cNvPicPr/>
+                  </pic:nvPicPr>
+                  <pic:blipFill>
+                    <a:blip r:embed="rId29" cstate="print"/>
+                    <a:stretch>
+                      <a:fillRect/>
+                    </a:stretch>
+                  </pic:blipFill>
+                  <pic:spPr>
+                    <a:xfrm>
+                      <a:off x="0" y="0"/>
+                      <a:ext cx="5657850" cy="4175874"/>
+                    </a:xfrm>
+                    <a:prstGeom prst="rect">
+                      <a:avLst/>
+                    </a:prstGeom>
+                  </pic:spPr>
+                </pic:pic>
+              </a:graphicData>
+            </a:graphic>
+          </wp:inline>
+        </w:drawing>
+      </w:r>
+    </w:p>
+    <w:p>
+      <w:pPr>
+        <w:pStyle w:val="Default"/>
+        <w:numPr>
+          <w:ilvl w:val="0"/>
+          <w:numId w:val="3"/>
+        </w:numPr>
+        <w:spacing w:after="240"/>
+        <w:jc w:val="both"/>
+        <w:rPr>
+          <w:rFonts w:asciiTheme="minorHAnsi" w:hAnsiTheme="minorHAnsi" w:cstheme="minorHAnsi"/>
+          <w:b/>
+          <w:bCs/>
+          <w:sz w:val="28"/>
+          <w:szCs w:val="28"/>
+        </w:rPr>
+      </w:pPr>
+      <w:r>
+        <w:rPr>
+          <w:rFonts w:asciiTheme="minorHAnsi" w:hAnsiTheme="minorHAnsi" w:cstheme="minorHAnsi"/>
+          <w:b/>
+          <w:bCs/>
+          <w:sz w:val="28"/>
+          <w:szCs w:val="28"/>
+        </w:rPr>
+        <w:lastRenderedPageBreak/>
+        <w:t>Professions Table:-</w:t>
+      </w:r>
+    </w:p>
+    <w:p>
+      <w:pPr>
+        <w:pStyle w:val="Default"/>
+        <w:spacing w:after="240"/>
+        <w:jc w:val="both"/>
+        <w:rPr>
+          <w:rFonts w:asciiTheme="minorHAnsi" w:hAnsiTheme="minorHAnsi" w:cstheme="minorHAnsi"/>
+          <w:b/>
+          <w:bCs/>
+          <w:sz w:val="28"/>
+          <w:szCs w:val="28"/>
+        </w:rPr>
+      </w:pPr>
+      <w:r>
+        <w:rPr>
+          <w:rFonts w:asciiTheme="minorHAnsi" w:hAnsiTheme="minorHAnsi" w:cstheme="minorHAnsi"/>
+          <w:b/>
+          <w:bCs/>
+          <w:noProof/>
+          <w:sz w:val="28"/>
+          <w:szCs w:val="28"/>
+        </w:rPr>
+        <w:drawing>
+          <wp:inline distT="0" distB="0" distL="0" distR="0">
+            <wp:extent cx="5667375" cy="2762250"/>
+            <wp:effectExtent l="19050" t="0" r="9525" b="0"/>
+            <wp:docPr id="26" name="Picture 25" descr="Professions.JPG"/>
+            <wp:cNvGraphicFramePr>
+              <a:graphicFrameLocks xmlns:a="http://schemas.openxmlformats.org/drawingml/2006/main" noChangeAspect="1"/>
+            </wp:cNvGraphicFramePr>
+            <a:graphic xmlns:a="http://schemas.openxmlformats.org/drawingml/2006/main">
+              <a:graphicData uri="http://schemas.openxmlformats.org/drawingml/2006/picture">
+                <pic:pic xmlns:pic="http://schemas.openxmlformats.org/drawingml/2006/picture">
+                  <pic:nvPicPr>
+                    <pic:cNvPr id="0" name="Professions.JPG"/>
+                    <pic:cNvPicPr/>
+                  </pic:nvPicPr>
+                  <pic:blipFill>
+                    <a:blip r:embed="rId30" cstate="print"/>
+                    <a:stretch>
+                      <a:fillRect/>
+                    </a:stretch>
+                  </pic:blipFill>
+                  <pic:spPr>
+                    <a:xfrm>
+                      <a:off x="0" y="0"/>
+                      <a:ext cx="5667375" cy="2762250"/>
+                    </a:xfrm>
+                    <a:prstGeom prst="rect">
+                      <a:avLst/>
+                    </a:prstGeom>
+                  </pic:spPr>
+                </pic:pic>
+              </a:graphicData>
+            </a:graphic>
+          </wp:inline>
+        </w:drawing>
       </w:r>
     </w:p>
     <w:sectPr>

</xml_diff>

<commit_message>
Word file updated with class diagram
</commit_message>
<xml_diff>
--- a/Phase-I Project.docx
+++ b/Phase-I Project.docx
@@ -3721,6 +3721,317 @@
                     <a:prstGeom prst="rect">
                       <a:avLst/>
                     </a:prstGeom>
+                  </pic:spPr>
+                </pic:pic>
+              </a:graphicData>
+            </a:graphic>
+          </wp:inline>
+        </w:drawing>
+      </w:r>
+    </w:p>
+    <w:p>
+      <w:pPr>
+        <w:pStyle w:val="Default"/>
+        <w:spacing w:after="240"/>
+        <w:jc w:val="both"/>
+        <w:rPr>
+          <w:rFonts w:asciiTheme="minorHAnsi" w:hAnsiTheme="minorHAnsi" w:cstheme="minorHAnsi"/>
+          <w:b/>
+          <w:bCs/>
+          <w:sz w:val="28"/>
+          <w:szCs w:val="28"/>
+        </w:rPr>
+      </w:pPr>
+    </w:p>
+    <w:p>
+      <w:pPr>
+        <w:pStyle w:val="Default"/>
+        <w:spacing w:after="240"/>
+        <w:jc w:val="both"/>
+        <w:rPr>
+          <w:rFonts w:asciiTheme="minorHAnsi" w:hAnsiTheme="minorHAnsi" w:cstheme="minorHAnsi"/>
+          <w:b/>
+          <w:bCs/>
+          <w:sz w:val="28"/>
+          <w:szCs w:val="28"/>
+        </w:rPr>
+      </w:pPr>
+    </w:p>
+    <w:p>
+      <w:pPr>
+        <w:pStyle w:val="Default"/>
+        <w:spacing w:after="240"/>
+        <w:jc w:val="both"/>
+        <w:rPr>
+          <w:rFonts w:asciiTheme="minorHAnsi" w:hAnsiTheme="minorHAnsi" w:cstheme="minorHAnsi"/>
+          <w:b/>
+          <w:bCs/>
+          <w:sz w:val="28"/>
+          <w:szCs w:val="28"/>
+        </w:rPr>
+      </w:pPr>
+    </w:p>
+    <w:p>
+      <w:pPr>
+        <w:pStyle w:val="Default"/>
+        <w:spacing w:after="240"/>
+        <w:jc w:val="both"/>
+        <w:rPr>
+          <w:rFonts w:asciiTheme="minorHAnsi" w:hAnsiTheme="minorHAnsi" w:cstheme="minorHAnsi"/>
+          <w:b/>
+          <w:bCs/>
+          <w:sz w:val="28"/>
+          <w:szCs w:val="28"/>
+        </w:rPr>
+      </w:pPr>
+    </w:p>
+    <w:p>
+      <w:pPr>
+        <w:pStyle w:val="Default"/>
+        <w:spacing w:after="240"/>
+        <w:jc w:val="both"/>
+        <w:rPr>
+          <w:rFonts w:asciiTheme="minorHAnsi" w:hAnsiTheme="minorHAnsi" w:cstheme="minorHAnsi"/>
+          <w:b/>
+          <w:bCs/>
+          <w:sz w:val="28"/>
+          <w:szCs w:val="28"/>
+        </w:rPr>
+      </w:pPr>
+    </w:p>
+    <w:p>
+      <w:pPr>
+        <w:pStyle w:val="Default"/>
+        <w:spacing w:after="240"/>
+        <w:jc w:val="both"/>
+        <w:rPr>
+          <w:rFonts w:asciiTheme="minorHAnsi" w:hAnsiTheme="minorHAnsi" w:cstheme="minorHAnsi"/>
+          <w:b/>
+          <w:bCs/>
+          <w:sz w:val="28"/>
+          <w:szCs w:val="28"/>
+        </w:rPr>
+      </w:pPr>
+    </w:p>
+    <w:p>
+      <w:pPr>
+        <w:pStyle w:val="Default"/>
+        <w:spacing w:after="240"/>
+        <w:jc w:val="both"/>
+        <w:rPr>
+          <w:rFonts w:asciiTheme="minorHAnsi" w:hAnsiTheme="minorHAnsi" w:cstheme="minorHAnsi"/>
+          <w:b/>
+          <w:bCs/>
+          <w:sz w:val="28"/>
+          <w:szCs w:val="28"/>
+        </w:rPr>
+      </w:pPr>
+    </w:p>
+    <w:p>
+      <w:pPr>
+        <w:pStyle w:val="Default"/>
+        <w:spacing w:after="240"/>
+        <w:jc w:val="both"/>
+        <w:rPr>
+          <w:rFonts w:asciiTheme="minorHAnsi" w:hAnsiTheme="minorHAnsi" w:cstheme="minorHAnsi"/>
+          <w:b/>
+          <w:bCs/>
+          <w:sz w:val="28"/>
+          <w:szCs w:val="28"/>
+        </w:rPr>
+      </w:pPr>
+    </w:p>
+    <w:p>
+      <w:pPr>
+        <w:pStyle w:val="Default"/>
+        <w:spacing w:after="240"/>
+        <w:jc w:val="both"/>
+        <w:rPr>
+          <w:rFonts w:asciiTheme="minorHAnsi" w:hAnsiTheme="minorHAnsi" w:cstheme="minorHAnsi"/>
+          <w:b/>
+          <w:bCs/>
+          <w:sz w:val="28"/>
+          <w:szCs w:val="28"/>
+        </w:rPr>
+      </w:pPr>
+    </w:p>
+    <w:p>
+      <w:pPr>
+        <w:pStyle w:val="Default"/>
+        <w:spacing w:after="240"/>
+        <w:jc w:val="both"/>
+        <w:rPr>
+          <w:rFonts w:asciiTheme="minorHAnsi" w:hAnsiTheme="minorHAnsi" w:cstheme="minorHAnsi"/>
+          <w:b/>
+          <w:bCs/>
+          <w:sz w:val="28"/>
+          <w:szCs w:val="28"/>
+        </w:rPr>
+      </w:pPr>
+    </w:p>
+    <w:p>
+      <w:pPr>
+        <w:pStyle w:val="Default"/>
+        <w:spacing w:after="240"/>
+        <w:jc w:val="both"/>
+        <w:rPr>
+          <w:rFonts w:asciiTheme="minorHAnsi" w:hAnsiTheme="minorHAnsi" w:cstheme="minorHAnsi"/>
+          <w:b/>
+          <w:bCs/>
+          <w:sz w:val="28"/>
+          <w:szCs w:val="28"/>
+        </w:rPr>
+      </w:pPr>
+    </w:p>
+    <w:p>
+      <w:pPr>
+        <w:pStyle w:val="Default"/>
+        <w:spacing w:after="240"/>
+        <w:jc w:val="both"/>
+        <w:rPr>
+          <w:rFonts w:asciiTheme="minorHAnsi" w:hAnsiTheme="minorHAnsi" w:cstheme="minorHAnsi"/>
+          <w:b/>
+          <w:bCs/>
+          <w:sz w:val="28"/>
+          <w:szCs w:val="28"/>
+        </w:rPr>
+      </w:pPr>
+    </w:p>
+    <w:p>
+      <w:pPr>
+        <w:pStyle w:val="Default"/>
+        <w:spacing w:after="240"/>
+        <w:jc w:val="both"/>
+        <w:rPr>
+          <w:rFonts w:asciiTheme="minorHAnsi" w:hAnsiTheme="minorHAnsi" w:cstheme="minorHAnsi"/>
+          <w:b/>
+          <w:bCs/>
+          <w:sz w:val="28"/>
+          <w:szCs w:val="28"/>
+        </w:rPr>
+      </w:pPr>
+    </w:p>
+    <w:p>
+      <w:pPr>
+        <w:pStyle w:val="Default"/>
+        <w:spacing w:after="240"/>
+        <w:jc w:val="both"/>
+        <w:rPr>
+          <w:rFonts w:asciiTheme="minorHAnsi" w:hAnsiTheme="minorHAnsi" w:cstheme="minorHAnsi"/>
+          <w:b/>
+          <w:bCs/>
+          <w:sz w:val="28"/>
+          <w:szCs w:val="28"/>
+        </w:rPr>
+      </w:pPr>
+    </w:p>
+    <w:p>
+      <w:pPr>
+        <w:pStyle w:val="Default"/>
+        <w:spacing w:after="240"/>
+        <w:jc w:val="both"/>
+        <w:rPr>
+          <w:rFonts w:asciiTheme="minorHAnsi" w:hAnsiTheme="minorHAnsi" w:cstheme="minorHAnsi"/>
+          <w:b/>
+          <w:bCs/>
+          <w:sz w:val="28"/>
+          <w:szCs w:val="28"/>
+        </w:rPr>
+      </w:pPr>
+    </w:p>
+    <w:p>
+      <w:pPr>
+        <w:pStyle w:val="Default"/>
+        <w:numPr>
+          <w:ilvl w:val="0"/>
+          <w:numId w:val="6"/>
+        </w:numPr>
+        <w:spacing w:after="240"/>
+        <w:jc w:val="both"/>
+        <w:rPr>
+          <w:rFonts w:asciiTheme="minorHAnsi" w:hAnsiTheme="minorHAnsi" w:cstheme="minorHAnsi"/>
+          <w:b/>
+          <w:bCs/>
+          <w:noProof/>
+          <w:sz w:val="28"/>
+          <w:szCs w:val="28"/>
+        </w:rPr>
+      </w:pPr>
+      <w:r>
+        <w:rPr>
+          <w:rFonts w:asciiTheme="minorHAnsi" w:hAnsiTheme="minorHAnsi" w:cstheme="minorHAnsi"/>
+          <w:b/>
+          <w:bCs/>
+          <w:noProof/>
+          <w:sz w:val="28"/>
+          <w:szCs w:val="28"/>
+        </w:rPr>
+        <w:lastRenderedPageBreak/>
+        <w:t>Class Diagram:-</w:t>
+      </w:r>
+    </w:p>
+    <w:p>
+      <w:pPr>
+        <w:pStyle w:val="Default"/>
+        <w:spacing w:after="240"/>
+        <w:jc w:val="center"/>
+        <w:rPr>
+          <w:rFonts w:asciiTheme="minorHAnsi" w:hAnsiTheme="minorHAnsi" w:cstheme="minorHAnsi"/>
+          <w:b/>
+          <w:bCs/>
+          <w:sz w:val="28"/>
+          <w:szCs w:val="28"/>
+        </w:rPr>
+      </w:pPr>
+      <w:r>
+        <w:rPr>
+          <w:rFonts w:asciiTheme="minorHAnsi" w:hAnsiTheme="minorHAnsi" w:cstheme="minorHAnsi"/>
+          <w:b/>
+          <w:bCs/>
+          <w:noProof/>
+          <w:sz w:val="28"/>
+          <w:szCs w:val="28"/>
+        </w:rPr>
+        <w:drawing>
+          <wp:inline distT="0" distB="0" distL="0" distR="0">
+            <wp:extent cx="5723186" cy="5143500"/>
+            <wp:effectExtent l="19050" t="0" r="0" b="0"/>
+            <wp:docPr id="27" name="Picture 1"/>
+            <wp:cNvGraphicFramePr>
+              <a:graphicFrameLocks xmlns:a="http://schemas.openxmlformats.org/drawingml/2006/main" noChangeAspect="1"/>
+            </wp:cNvGraphicFramePr>
+            <a:graphic xmlns:a="http://schemas.openxmlformats.org/drawingml/2006/main">
+              <a:graphicData uri="http://schemas.openxmlformats.org/drawingml/2006/picture">
+                <pic:pic xmlns:pic="http://schemas.openxmlformats.org/drawingml/2006/picture">
+                  <pic:nvPicPr>
+                    <pic:cNvPr id="0" name="Picture 1"/>
+                    <pic:cNvPicPr>
+                      <a:picLocks noChangeAspect="1" noChangeArrowheads="1"/>
+                    </pic:cNvPicPr>
+                  </pic:nvPicPr>
+                  <pic:blipFill>
+                    <a:blip r:embed="rId31" cstate="print">
+                      <a:lum bright="-10000" contrast="-10000"/>
+                    </a:blip>
+                    <a:srcRect/>
+                    <a:stretch>
+                      <a:fillRect/>
+                    </a:stretch>
+                  </pic:blipFill>
+                  <pic:spPr bwMode="auto">
+                    <a:xfrm>
+                      <a:off x="0" y="0"/>
+                      <a:ext cx="5732145" cy="5151551"/>
+                    </a:xfrm>
+                    <a:prstGeom prst="rect">
+                      <a:avLst/>
+                    </a:prstGeom>
+                    <a:ln>
+                      <a:noFill/>
+                    </a:ln>
+                    <a:effectLst>
+                      <a:softEdge rad="112500"/>
+                    </a:effectLst>
                   </pic:spPr>
                 </pic:pic>
               </a:graphicData>

</xml_diff>

<commit_message>
Word file updated with workflow
</commit_message>
<xml_diff>
--- a/Phase-I Project.docx
+++ b/Phase-I Project.docx
@@ -881,6 +881,198 @@
         <w:pStyle w:val="Default"/>
         <w:numPr>
           <w:ilvl w:val="0"/>
+          <w:numId w:val="3"/>
+        </w:numPr>
+        <w:spacing w:after="240"/>
+        <w:jc w:val="both"/>
+        <w:rPr>
+          <w:rFonts w:asciiTheme="minorHAnsi" w:hAnsiTheme="minorHAnsi" w:cstheme="minorHAnsi"/>
+          <w:b/>
+          <w:bCs/>
+          <w:sz w:val="28"/>
+          <w:szCs w:val="28"/>
+        </w:rPr>
+      </w:pPr>
+      <w:r>
+        <w:rPr>
+          <w:rFonts w:asciiTheme="minorHAnsi" w:hAnsiTheme="minorHAnsi" w:cstheme="minorHAnsi"/>
+          <w:b/>
+          <w:bCs/>
+          <w:sz w:val="28"/>
+          <w:szCs w:val="28"/>
+        </w:rPr>
+        <w:t>For Customer:-</w:t>
+      </w:r>
+    </w:p>
+    <w:p>
+      <w:pPr>
+        <w:pStyle w:val="Default"/>
+        <w:spacing w:after="240"/>
+        <w:rPr>
+          <w:rFonts w:asciiTheme="minorHAnsi" w:hAnsiTheme="minorHAnsi" w:cstheme="minorHAnsi"/>
+          <w:b/>
+          <w:bCs/>
+          <w:sz w:val="28"/>
+          <w:szCs w:val="28"/>
+        </w:rPr>
+      </w:pPr>
+      <w:r>
+        <w:rPr>
+          <w:rFonts w:asciiTheme="minorHAnsi" w:hAnsiTheme="minorHAnsi" w:cstheme="minorHAnsi"/>
+          <w:b/>
+          <w:bCs/>
+          <w:noProof/>
+          <w:sz w:val="28"/>
+          <w:szCs w:val="28"/>
+        </w:rPr>
+        <w:drawing>
+          <wp:inline distT="0" distB="0" distL="0" distR="0">
+            <wp:extent cx="6076950" cy="3486150"/>
+            <wp:effectExtent l="19050" t="0" r="0" b="0"/>
+            <wp:docPr id="28" name="Picture 2"/>
+            <wp:cNvGraphicFramePr>
+              <a:graphicFrameLocks xmlns:a="http://schemas.openxmlformats.org/drawingml/2006/main" noChangeAspect="1"/>
+            </wp:cNvGraphicFramePr>
+            <a:graphic xmlns:a="http://schemas.openxmlformats.org/drawingml/2006/main">
+              <a:graphicData uri="http://schemas.openxmlformats.org/drawingml/2006/picture">
+                <pic:pic xmlns:pic="http://schemas.openxmlformats.org/drawingml/2006/picture">
+                  <pic:nvPicPr>
+                    <pic:cNvPr id="0" name="Picture 2"/>
+                    <pic:cNvPicPr>
+                      <a:picLocks noChangeAspect="1" noChangeArrowheads="1"/>
+                    </pic:cNvPicPr>
+                  </pic:nvPicPr>
+                  <pic:blipFill>
+                    <a:blip r:embed="rId5" cstate="print"/>
+                    <a:srcRect/>
+                    <a:stretch>
+                      <a:fillRect/>
+                    </a:stretch>
+                  </pic:blipFill>
+                  <pic:spPr bwMode="auto">
+                    <a:xfrm>
+                      <a:off x="0" y="0"/>
+                      <a:ext cx="6076950" cy="3486150"/>
+                    </a:xfrm>
+                    <a:prstGeom prst="rect">
+                      <a:avLst/>
+                    </a:prstGeom>
+                    <a:noFill/>
+                    <a:ln w="9525">
+                      <a:noFill/>
+                      <a:miter lim="800000"/>
+                      <a:headEnd/>
+                      <a:tailEnd/>
+                    </a:ln>
+                  </pic:spPr>
+                </pic:pic>
+              </a:graphicData>
+            </a:graphic>
+          </wp:inline>
+        </w:drawing>
+      </w:r>
+    </w:p>
+    <w:p>
+      <w:pPr>
+        <w:pStyle w:val="Default"/>
+        <w:numPr>
+          <w:ilvl w:val="0"/>
+          <w:numId w:val="3"/>
+        </w:numPr>
+        <w:spacing w:after="240"/>
+        <w:jc w:val="both"/>
+        <w:rPr>
+          <w:rFonts w:asciiTheme="minorHAnsi" w:hAnsiTheme="minorHAnsi" w:cstheme="minorHAnsi"/>
+          <w:b/>
+          <w:bCs/>
+          <w:sz w:val="28"/>
+          <w:szCs w:val="28"/>
+        </w:rPr>
+      </w:pPr>
+      <w:r>
+        <w:rPr>
+          <w:rFonts w:asciiTheme="minorHAnsi" w:hAnsiTheme="minorHAnsi" w:cstheme="minorHAnsi"/>
+          <w:b/>
+          <w:bCs/>
+          <w:sz w:val="28"/>
+          <w:szCs w:val="28"/>
+        </w:rPr>
+        <w:t>For Admin:-</w:t>
+      </w:r>
+    </w:p>
+    <w:p>
+      <w:pPr>
+        <w:pStyle w:val="Default"/>
+        <w:spacing w:after="240"/>
+        <w:rPr>
+          <w:rFonts w:asciiTheme="minorHAnsi" w:hAnsiTheme="minorHAnsi" w:cstheme="minorHAnsi"/>
+          <w:b/>
+          <w:bCs/>
+          <w:sz w:val="28"/>
+          <w:szCs w:val="28"/>
+        </w:rPr>
+      </w:pPr>
+      <w:r>
+        <w:rPr>
+          <w:rFonts w:asciiTheme="minorHAnsi" w:hAnsiTheme="minorHAnsi" w:cstheme="minorHAnsi"/>
+          <w:b/>
+          <w:bCs/>
+          <w:noProof/>
+          <w:sz w:val="28"/>
+          <w:szCs w:val="28"/>
+        </w:rPr>
+        <w:drawing>
+          <wp:inline distT="0" distB="0" distL="0" distR="0">
+            <wp:extent cx="6082997" cy="4010025"/>
+            <wp:effectExtent l="19050" t="0" r="0" b="0"/>
+            <wp:docPr id="29" name="Picture 3"/>
+            <wp:cNvGraphicFramePr>
+              <a:graphicFrameLocks xmlns:a="http://schemas.openxmlformats.org/drawingml/2006/main" noChangeAspect="1"/>
+            </wp:cNvGraphicFramePr>
+            <a:graphic xmlns:a="http://schemas.openxmlformats.org/drawingml/2006/main">
+              <a:graphicData uri="http://schemas.openxmlformats.org/drawingml/2006/picture">
+                <pic:pic xmlns:pic="http://schemas.openxmlformats.org/drawingml/2006/picture">
+                  <pic:nvPicPr>
+                    <pic:cNvPr id="0" name="Picture 3"/>
+                    <pic:cNvPicPr>
+                      <a:picLocks noChangeAspect="1" noChangeArrowheads="1"/>
+                    </pic:cNvPicPr>
+                  </pic:nvPicPr>
+                  <pic:blipFill>
+                    <a:blip r:embed="rId6" cstate="print"/>
+                    <a:srcRect/>
+                    <a:stretch>
+                      <a:fillRect/>
+                    </a:stretch>
+                  </pic:blipFill>
+                  <pic:spPr bwMode="auto">
+                    <a:xfrm>
+                      <a:off x="0" y="0"/>
+                      <a:ext cx="6093836" cy="4017170"/>
+                    </a:xfrm>
+                    <a:prstGeom prst="rect">
+                      <a:avLst/>
+                    </a:prstGeom>
+                    <a:noFill/>
+                    <a:ln w="9525">
+                      <a:noFill/>
+                      <a:miter lim="800000"/>
+                      <a:headEnd/>
+                      <a:tailEnd/>
+                    </a:ln>
+                  </pic:spPr>
+                </pic:pic>
+              </a:graphicData>
+            </a:graphic>
+          </wp:inline>
+        </w:drawing>
+      </w:r>
+    </w:p>
+    <w:p>
+      <w:pPr>
+        <w:pStyle w:val="Default"/>
+        <w:numPr>
+          <w:ilvl w:val="0"/>
           <w:numId w:val="5"/>
         </w:numPr>
         <w:spacing w:after="240"/>
@@ -897,6 +1089,7 @@
           <w:sz w:val="28"/>
           <w:szCs w:val="28"/>
         </w:rPr>
+        <w:lastRenderedPageBreak/>
         <w:t>Use-case Diagram</w:t>
       </w:r>
       <w:r>
@@ -936,7 +1129,7 @@
                     <pic:cNvPicPr/>
                   </pic:nvPicPr>
                   <pic:blipFill>
-                    <a:blip r:embed="rId5" cstate="print"/>
+                    <a:blip r:embed="rId7" cstate="print"/>
                     <a:stretch>
                       <a:fillRect/>
                     </a:stretch>
@@ -1018,7 +1211,7 @@
                     <pic:cNvPicPr/>
                   </pic:nvPicPr>
                   <pic:blipFill>
-                    <a:blip r:embed="rId6" cstate="print"/>
+                    <a:blip r:embed="rId8" cstate="print"/>
                     <a:stretch>
                       <a:fillRect/>
                     </a:stretch>
@@ -1171,223 +1364,6 @@
                 <pic:pic xmlns:pic="http://schemas.openxmlformats.org/drawingml/2006/picture">
                   <pic:nvPicPr>
                     <pic:cNvPr id="0" name="Home Page.png"/>
-                    <pic:cNvPicPr/>
-                  </pic:nvPicPr>
-                  <pic:blipFill>
-                    <a:blip r:embed="rId7" cstate="print"/>
-                    <a:stretch>
-                      <a:fillRect/>
-                    </a:stretch>
-                  </pic:blipFill>
-                  <pic:spPr>
-                    <a:xfrm>
-                      <a:off x="0" y="0"/>
-                      <a:ext cx="5732145" cy="3217545"/>
-                    </a:xfrm>
-                    <a:prstGeom prst="rect">
-                      <a:avLst/>
-                    </a:prstGeom>
-                  </pic:spPr>
-                </pic:pic>
-              </a:graphicData>
-            </a:graphic>
-          </wp:inline>
-        </w:drawing>
-      </w:r>
-    </w:p>
-    <w:p>
-      <w:pPr>
-        <w:pStyle w:val="Default"/>
-        <w:numPr>
-          <w:ilvl w:val="0"/>
-          <w:numId w:val="3"/>
-        </w:numPr>
-        <w:spacing w:after="240"/>
-        <w:jc w:val="both"/>
-        <w:rPr>
-          <w:rFonts w:asciiTheme="minorHAnsi" w:hAnsiTheme="minorHAnsi" w:cstheme="minorHAnsi"/>
-          <w:b/>
-          <w:bCs/>
-          <w:sz w:val="28"/>
-          <w:szCs w:val="28"/>
-        </w:rPr>
-      </w:pPr>
-      <w:r>
-        <w:rPr>
-          <w:rFonts w:asciiTheme="minorHAnsi" w:hAnsiTheme="minorHAnsi" w:cstheme="minorHAnsi"/>
-          <w:b/>
-          <w:bCs/>
-          <w:sz w:val="28"/>
-          <w:szCs w:val="28"/>
-        </w:rPr>
-        <w:t>Our Services Page:-</w:t>
-      </w:r>
-    </w:p>
-    <w:p>
-      <w:pPr>
-        <w:pStyle w:val="Default"/>
-        <w:spacing w:after="240"/>
-        <w:jc w:val="both"/>
-        <w:rPr>
-          <w:rFonts w:asciiTheme="minorHAnsi" w:hAnsiTheme="minorHAnsi" w:cstheme="minorHAnsi"/>
-          <w:b/>
-          <w:bCs/>
-          <w:sz w:val="28"/>
-          <w:szCs w:val="28"/>
-        </w:rPr>
-      </w:pPr>
-      <w:r>
-        <w:rPr>
-          <w:rFonts w:asciiTheme="minorHAnsi" w:hAnsiTheme="minorHAnsi" w:cstheme="minorHAnsi"/>
-          <w:b/>
-          <w:bCs/>
-          <w:noProof/>
-          <w:sz w:val="28"/>
-          <w:szCs w:val="28"/>
-        </w:rPr>
-        <w:drawing>
-          <wp:inline distT="0" distB="0" distL="0" distR="0">
-            <wp:extent cx="5732145" cy="3217545"/>
-            <wp:effectExtent l="19050" t="0" r="1905" b="0"/>
-            <wp:docPr id="3" name="Picture 2" descr="Our Services.png"/>
-            <wp:cNvGraphicFramePr>
-              <a:graphicFrameLocks xmlns:a="http://schemas.openxmlformats.org/drawingml/2006/main" noChangeAspect="1"/>
-            </wp:cNvGraphicFramePr>
-            <a:graphic xmlns:a="http://schemas.openxmlformats.org/drawingml/2006/main">
-              <a:graphicData uri="http://schemas.openxmlformats.org/drawingml/2006/picture">
-                <pic:pic xmlns:pic="http://schemas.openxmlformats.org/drawingml/2006/picture">
-                  <pic:nvPicPr>
-                    <pic:cNvPr id="0" name="Our Services.png"/>
-                    <pic:cNvPicPr/>
-                  </pic:nvPicPr>
-                  <pic:blipFill>
-                    <a:blip r:embed="rId8" cstate="print"/>
-                    <a:stretch>
-                      <a:fillRect/>
-                    </a:stretch>
-                  </pic:blipFill>
-                  <pic:spPr>
-                    <a:xfrm>
-                      <a:off x="0" y="0"/>
-                      <a:ext cx="5732145" cy="3217545"/>
-                    </a:xfrm>
-                    <a:prstGeom prst="rect">
-                      <a:avLst/>
-                    </a:prstGeom>
-                  </pic:spPr>
-                </pic:pic>
-              </a:graphicData>
-            </a:graphic>
-          </wp:inline>
-        </w:drawing>
-      </w:r>
-    </w:p>
-    <w:p>
-      <w:pPr>
-        <w:pStyle w:val="Default"/>
-        <w:spacing w:after="240"/>
-        <w:jc w:val="both"/>
-        <w:rPr>
-          <w:rFonts w:asciiTheme="minorHAnsi" w:hAnsiTheme="minorHAnsi" w:cstheme="minorHAnsi"/>
-          <w:b/>
-          <w:bCs/>
-          <w:sz w:val="28"/>
-          <w:szCs w:val="28"/>
-        </w:rPr>
-      </w:pPr>
-    </w:p>
-    <w:p>
-      <w:pPr>
-        <w:pStyle w:val="Default"/>
-        <w:spacing w:after="240"/>
-        <w:jc w:val="both"/>
-        <w:rPr>
-          <w:rFonts w:asciiTheme="minorHAnsi" w:hAnsiTheme="minorHAnsi" w:cstheme="minorHAnsi"/>
-          <w:b/>
-          <w:bCs/>
-          <w:sz w:val="28"/>
-          <w:szCs w:val="28"/>
-        </w:rPr>
-      </w:pPr>
-    </w:p>
-    <w:p>
-      <w:pPr>
-        <w:pStyle w:val="Default"/>
-        <w:spacing w:after="240"/>
-        <w:jc w:val="both"/>
-        <w:rPr>
-          <w:rFonts w:asciiTheme="minorHAnsi" w:hAnsiTheme="minorHAnsi" w:cstheme="minorHAnsi"/>
-          <w:b/>
-          <w:bCs/>
-          <w:sz w:val="28"/>
-          <w:szCs w:val="28"/>
-        </w:rPr>
-      </w:pPr>
-    </w:p>
-    <w:p>
-      <w:pPr>
-        <w:pStyle w:val="Default"/>
-        <w:numPr>
-          <w:ilvl w:val="0"/>
-          <w:numId w:val="3"/>
-        </w:numPr>
-        <w:spacing w:after="240"/>
-        <w:jc w:val="both"/>
-        <w:rPr>
-          <w:rFonts w:asciiTheme="minorHAnsi" w:hAnsiTheme="minorHAnsi" w:cstheme="minorHAnsi"/>
-          <w:b/>
-          <w:bCs/>
-          <w:sz w:val="28"/>
-          <w:szCs w:val="28"/>
-        </w:rPr>
-      </w:pPr>
-      <w:r>
-        <w:rPr>
-          <w:rFonts w:asciiTheme="minorHAnsi" w:hAnsiTheme="minorHAnsi" w:cstheme="minorHAnsi"/>
-          <w:b/>
-          <w:bCs/>
-          <w:sz w:val="28"/>
-          <w:szCs w:val="28"/>
-        </w:rPr>
-        <w:lastRenderedPageBreak/>
-        <w:t>About Us Page:-</w:t>
-      </w:r>
-    </w:p>
-    <w:p>
-      <w:pPr>
-        <w:pStyle w:val="Default"/>
-        <w:spacing w:after="240"/>
-        <w:jc w:val="both"/>
-        <w:rPr>
-          <w:rFonts w:asciiTheme="minorHAnsi" w:hAnsiTheme="minorHAnsi" w:cstheme="minorHAnsi"/>
-          <w:b/>
-          <w:bCs/>
-          <w:sz w:val="28"/>
-          <w:szCs w:val="28"/>
-        </w:rPr>
-      </w:pPr>
-      <w:r>
-        <w:rPr>
-          <w:rFonts w:asciiTheme="minorHAnsi" w:hAnsiTheme="minorHAnsi" w:cstheme="minorHAnsi"/>
-          <w:b/>
-          <w:bCs/>
-          <w:noProof/>
-          <w:sz w:val="28"/>
-          <w:szCs w:val="28"/>
-        </w:rPr>
-        <w:drawing>
-          <wp:inline distT="0" distB="0" distL="0" distR="0">
-            <wp:extent cx="5732145" cy="3217545"/>
-            <wp:effectExtent l="19050" t="0" r="1905" b="0"/>
-            <wp:docPr id="4" name="Picture 3" descr="About Us Page.png"/>
-            <wp:cNvGraphicFramePr>
-              <a:graphicFrameLocks xmlns:a="http://schemas.openxmlformats.org/drawingml/2006/main" noChangeAspect="1"/>
-            </wp:cNvGraphicFramePr>
-            <a:graphic xmlns:a="http://schemas.openxmlformats.org/drawingml/2006/main">
-              <a:graphicData uri="http://schemas.openxmlformats.org/drawingml/2006/picture">
-                <pic:pic xmlns:pic="http://schemas.openxmlformats.org/drawingml/2006/picture">
-                  <pic:nvPicPr>
-                    <pic:cNvPr id="0" name="About Us Page.png"/>
                     <pic:cNvPicPr/>
                   </pic:nvPicPr>
                   <pic:blipFill>
@@ -1437,7 +1413,7 @@
           <w:sz w:val="28"/>
           <w:szCs w:val="28"/>
         </w:rPr>
-        <w:t>Login Page:-</w:t>
+        <w:t>Our Services Page:-</w:t>
       </w:r>
     </w:p>
     <w:p>
@@ -1466,7 +1442,7 @@
           <wp:inline distT="0" distB="0" distL="0" distR="0">
             <wp:extent cx="5732145" cy="3217545"/>
             <wp:effectExtent l="19050" t="0" r="1905" b="0"/>
-            <wp:docPr id="5" name="Picture 4" descr="Login Page.png"/>
+            <wp:docPr id="3" name="Picture 2" descr="Our Services.png"/>
             <wp:cNvGraphicFramePr>
               <a:graphicFrameLocks xmlns:a="http://schemas.openxmlformats.org/drawingml/2006/main" noChangeAspect="1"/>
             </wp:cNvGraphicFramePr>
@@ -1474,7 +1450,7 @@
               <a:graphicData uri="http://schemas.openxmlformats.org/drawingml/2006/picture">
                 <pic:pic xmlns:pic="http://schemas.openxmlformats.org/drawingml/2006/picture">
                   <pic:nvPicPr>
-                    <pic:cNvPr id="0" name="Login Page.png"/>
+                    <pic:cNvPr id="0" name="Our Services.png"/>
                     <pic:cNvPicPr/>
                   </pic:nvPicPr>
                   <pic:blipFill>
@@ -1544,20 +1520,6 @@
     <w:p>
       <w:pPr>
         <w:pStyle w:val="Default"/>
-        <w:spacing w:after="240"/>
-        <w:jc w:val="both"/>
-        <w:rPr>
-          <w:rFonts w:asciiTheme="minorHAnsi" w:hAnsiTheme="minorHAnsi" w:cstheme="minorHAnsi"/>
-          <w:b/>
-          <w:bCs/>
-          <w:sz w:val="28"/>
-          <w:szCs w:val="28"/>
-        </w:rPr>
-      </w:pPr>
-    </w:p>
-    <w:p>
-      <w:pPr>
-        <w:pStyle w:val="Default"/>
         <w:numPr>
           <w:ilvl w:val="0"/>
           <w:numId w:val="3"/>
@@ -1581,7 +1543,7 @@
           <w:szCs w:val="28"/>
         </w:rPr>
         <w:lastRenderedPageBreak/>
-        <w:t>Customer Registration Page:-</w:t>
+        <w:t>About Us Page:-</w:t>
       </w:r>
     </w:p>
     <w:p>
@@ -1610,7 +1572,7 @@
           <wp:inline distT="0" distB="0" distL="0" distR="0">
             <wp:extent cx="5732145" cy="3217545"/>
             <wp:effectExtent l="19050" t="0" r="1905" b="0"/>
-            <wp:docPr id="6" name="Picture 5" descr="Customer Registration Page.png"/>
+            <wp:docPr id="4" name="Picture 3" descr="About Us Page.png"/>
             <wp:cNvGraphicFramePr>
               <a:graphicFrameLocks xmlns:a="http://schemas.openxmlformats.org/drawingml/2006/main" noChangeAspect="1"/>
             </wp:cNvGraphicFramePr>
@@ -1618,7 +1580,7 @@
               <a:graphicData uri="http://schemas.openxmlformats.org/drawingml/2006/picture">
                 <pic:pic xmlns:pic="http://schemas.openxmlformats.org/drawingml/2006/picture">
                   <pic:nvPicPr>
-                    <pic:cNvPr id="0" name="Customer Registration Page.png"/>
+                    <pic:cNvPr id="0" name="About Us Page.png"/>
                     <pic:cNvPicPr/>
                   </pic:nvPicPr>
                   <pic:blipFill>
@@ -1668,7 +1630,7 @@
           <w:sz w:val="28"/>
           <w:szCs w:val="28"/>
         </w:rPr>
-        <w:t>Employee Registration Page:-</w:t>
+        <w:t>Login Page:-</w:t>
       </w:r>
     </w:p>
     <w:p>
@@ -1697,7 +1659,7 @@
           <wp:inline distT="0" distB="0" distL="0" distR="0">
             <wp:extent cx="5732145" cy="3217545"/>
             <wp:effectExtent l="19050" t="0" r="1905" b="0"/>
-            <wp:docPr id="7" name="Picture 6" descr="Employee Registration Page.png"/>
+            <wp:docPr id="5" name="Picture 4" descr="Login Page.png"/>
             <wp:cNvGraphicFramePr>
               <a:graphicFrameLocks xmlns:a="http://schemas.openxmlformats.org/drawingml/2006/main" noChangeAspect="1"/>
             </wp:cNvGraphicFramePr>
@@ -1705,7 +1667,7 @@
               <a:graphicData uri="http://schemas.openxmlformats.org/drawingml/2006/picture">
                 <pic:pic xmlns:pic="http://schemas.openxmlformats.org/drawingml/2006/picture">
                   <pic:nvPicPr>
-                    <pic:cNvPr id="0" name="Employee Registration Page.png"/>
+                    <pic:cNvPr id="0" name="Login Page.png"/>
                     <pic:cNvPicPr/>
                   </pic:nvPicPr>
                   <pic:blipFill>
@@ -1812,7 +1774,7 @@
           <w:szCs w:val="28"/>
         </w:rPr>
         <w:lastRenderedPageBreak/>
-        <w:t>Admin Profile:-</w:t>
+        <w:t>Customer Registration Page:-</w:t>
       </w:r>
     </w:p>
     <w:p>
@@ -1841,7 +1803,7 @@
           <wp:inline distT="0" distB="0" distL="0" distR="0">
             <wp:extent cx="5732145" cy="3217545"/>
             <wp:effectExtent l="19050" t="0" r="1905" b="0"/>
-            <wp:docPr id="8" name="Picture 7" descr="Admin Profile Page.png"/>
+            <wp:docPr id="6" name="Picture 5" descr="Customer Registration Page.png"/>
             <wp:cNvGraphicFramePr>
               <a:graphicFrameLocks xmlns:a="http://schemas.openxmlformats.org/drawingml/2006/main" noChangeAspect="1"/>
             </wp:cNvGraphicFramePr>
@@ -1849,7 +1811,7 @@
               <a:graphicData uri="http://schemas.openxmlformats.org/drawingml/2006/picture">
                 <pic:pic xmlns:pic="http://schemas.openxmlformats.org/drawingml/2006/picture">
                   <pic:nvPicPr>
-                    <pic:cNvPr id="0" name="Admin Profile Page.png"/>
+                    <pic:cNvPr id="0" name="Customer Registration Page.png"/>
                     <pic:cNvPicPr/>
                   </pic:nvPicPr>
                   <pic:blipFill>
@@ -1899,7 +1861,7 @@
           <w:sz w:val="28"/>
           <w:szCs w:val="28"/>
         </w:rPr>
-        <w:t>Unverified Employees Page:-</w:t>
+        <w:t>Employee Registration Page:-</w:t>
       </w:r>
     </w:p>
     <w:p>
@@ -1928,7 +1890,7 @@
           <wp:inline distT="0" distB="0" distL="0" distR="0">
             <wp:extent cx="5732145" cy="3217545"/>
             <wp:effectExtent l="19050" t="0" r="1905" b="0"/>
-            <wp:docPr id="9" name="Picture 8" descr="Unverified Employees Page.png"/>
+            <wp:docPr id="7" name="Picture 6" descr="Employee Registration Page.png"/>
             <wp:cNvGraphicFramePr>
               <a:graphicFrameLocks xmlns:a="http://schemas.openxmlformats.org/drawingml/2006/main" noChangeAspect="1"/>
             </wp:cNvGraphicFramePr>
@@ -1936,7 +1898,7 @@
               <a:graphicData uri="http://schemas.openxmlformats.org/drawingml/2006/picture">
                 <pic:pic xmlns:pic="http://schemas.openxmlformats.org/drawingml/2006/picture">
                   <pic:nvPicPr>
-                    <pic:cNvPr id="0" name="Unverified Employees Page.png"/>
+                    <pic:cNvPr id="0" name="Employee Registration Page.png"/>
                     <pic:cNvPicPr/>
                   </pic:nvPicPr>
                   <pic:blipFill>
@@ -2043,7 +2005,7 @@
           <w:szCs w:val="28"/>
         </w:rPr>
         <w:lastRenderedPageBreak/>
-        <w:t>Verified Employees Page:-</w:t>
+        <w:t>Admin Profile:-</w:t>
       </w:r>
     </w:p>
     <w:p>
@@ -2072,7 +2034,7 @@
           <wp:inline distT="0" distB="0" distL="0" distR="0">
             <wp:extent cx="5732145" cy="3217545"/>
             <wp:effectExtent l="19050" t="0" r="1905" b="0"/>
-            <wp:docPr id="10" name="Picture 9" descr="Verified Employees Page.png"/>
+            <wp:docPr id="8" name="Picture 7" descr="Admin Profile Page.png"/>
             <wp:cNvGraphicFramePr>
               <a:graphicFrameLocks xmlns:a="http://schemas.openxmlformats.org/drawingml/2006/main" noChangeAspect="1"/>
             </wp:cNvGraphicFramePr>
@@ -2080,7 +2042,7 @@
               <a:graphicData uri="http://schemas.openxmlformats.org/drawingml/2006/picture">
                 <pic:pic xmlns:pic="http://schemas.openxmlformats.org/drawingml/2006/picture">
                   <pic:nvPicPr>
-                    <pic:cNvPr id="0" name="Verified Employees Page.png"/>
+                    <pic:cNvPr id="0" name="Admin Profile Page.png"/>
                     <pic:cNvPicPr/>
                   </pic:nvPicPr>
                   <pic:blipFill>
@@ -2130,7 +2092,7 @@
           <w:sz w:val="28"/>
           <w:szCs w:val="28"/>
         </w:rPr>
-        <w:t>Add Profession Page:-</w:t>
+        <w:t>Unverified Employees Page:-</w:t>
       </w:r>
     </w:p>
     <w:p>
@@ -2159,7 +2121,7 @@
           <wp:inline distT="0" distB="0" distL="0" distR="0">
             <wp:extent cx="5732145" cy="3217545"/>
             <wp:effectExtent l="19050" t="0" r="1905" b="0"/>
-            <wp:docPr id="11" name="Picture 10" descr="Add Profession Page.png"/>
+            <wp:docPr id="9" name="Picture 8" descr="Unverified Employees Page.png"/>
             <wp:cNvGraphicFramePr>
               <a:graphicFrameLocks xmlns:a="http://schemas.openxmlformats.org/drawingml/2006/main" noChangeAspect="1"/>
             </wp:cNvGraphicFramePr>
@@ -2167,7 +2129,7 @@
               <a:graphicData uri="http://schemas.openxmlformats.org/drawingml/2006/picture">
                 <pic:pic xmlns:pic="http://schemas.openxmlformats.org/drawingml/2006/picture">
                   <pic:nvPicPr>
-                    <pic:cNvPr id="0" name="Add Profession Page.png"/>
+                    <pic:cNvPr id="0" name="Unverified Employees Page.png"/>
                     <pic:cNvPicPr/>
                   </pic:nvPicPr>
                   <pic:blipFill>
@@ -2274,7 +2236,7 @@
           <w:szCs w:val="28"/>
         </w:rPr>
         <w:lastRenderedPageBreak/>
-        <w:t>All Customers Page:-</w:t>
+        <w:t>Verified Employees Page:-</w:t>
       </w:r>
     </w:p>
     <w:p>
@@ -2303,7 +2265,7 @@
           <wp:inline distT="0" distB="0" distL="0" distR="0">
             <wp:extent cx="5732145" cy="3217545"/>
             <wp:effectExtent l="19050" t="0" r="1905" b="0"/>
-            <wp:docPr id="12" name="Picture 11" descr="Customers List Page.png"/>
+            <wp:docPr id="10" name="Picture 9" descr="Verified Employees Page.png"/>
             <wp:cNvGraphicFramePr>
               <a:graphicFrameLocks xmlns:a="http://schemas.openxmlformats.org/drawingml/2006/main" noChangeAspect="1"/>
             </wp:cNvGraphicFramePr>
@@ -2311,7 +2273,7 @@
               <a:graphicData uri="http://schemas.openxmlformats.org/drawingml/2006/picture">
                 <pic:pic xmlns:pic="http://schemas.openxmlformats.org/drawingml/2006/picture">
                   <pic:nvPicPr>
-                    <pic:cNvPr id="0" name="Customers List Page.png"/>
+                    <pic:cNvPr id="0" name="Verified Employees Page.png"/>
                     <pic:cNvPicPr/>
                   </pic:nvPicPr>
                   <pic:blipFill>
@@ -2361,7 +2323,7 @@
           <w:sz w:val="28"/>
           <w:szCs w:val="28"/>
         </w:rPr>
-        <w:t>Customer Profile Page:-</w:t>
+        <w:t>Add Profession Page:-</w:t>
       </w:r>
     </w:p>
     <w:p>
@@ -2390,7 +2352,7 @@
           <wp:inline distT="0" distB="0" distL="0" distR="0">
             <wp:extent cx="5732145" cy="3217545"/>
             <wp:effectExtent l="19050" t="0" r="1905" b="0"/>
-            <wp:docPr id="13" name="Picture 12" descr="Customer Profile Page.png"/>
+            <wp:docPr id="11" name="Picture 10" descr="Add Profession Page.png"/>
             <wp:cNvGraphicFramePr>
               <a:graphicFrameLocks xmlns:a="http://schemas.openxmlformats.org/drawingml/2006/main" noChangeAspect="1"/>
             </wp:cNvGraphicFramePr>
@@ -2398,7 +2360,7 @@
               <a:graphicData uri="http://schemas.openxmlformats.org/drawingml/2006/picture">
                 <pic:pic xmlns:pic="http://schemas.openxmlformats.org/drawingml/2006/picture">
                   <pic:nvPicPr>
-                    <pic:cNvPr id="0" name="Customer Profile Page.png"/>
+                    <pic:cNvPr id="0" name="Add Profession Page.png"/>
                     <pic:cNvPicPr/>
                   </pic:nvPicPr>
                   <pic:blipFill>
@@ -2505,7 +2467,7 @@
           <w:szCs w:val="28"/>
         </w:rPr>
         <w:lastRenderedPageBreak/>
-        <w:t>Order Status Page:-</w:t>
+        <w:t>All Customers Page:-</w:t>
       </w:r>
     </w:p>
     <w:p>
@@ -2534,7 +2496,7 @@
           <wp:inline distT="0" distB="0" distL="0" distR="0">
             <wp:extent cx="5732145" cy="3217545"/>
             <wp:effectExtent l="19050" t="0" r="1905" b="0"/>
-            <wp:docPr id="14" name="Picture 13" descr="Order Status Page.png"/>
+            <wp:docPr id="12" name="Picture 11" descr="Customers List Page.png"/>
             <wp:cNvGraphicFramePr>
               <a:graphicFrameLocks xmlns:a="http://schemas.openxmlformats.org/drawingml/2006/main" noChangeAspect="1"/>
             </wp:cNvGraphicFramePr>
@@ -2542,7 +2504,7 @@
               <a:graphicData uri="http://schemas.openxmlformats.org/drawingml/2006/picture">
                 <pic:pic xmlns:pic="http://schemas.openxmlformats.org/drawingml/2006/picture">
                   <pic:nvPicPr>
-                    <pic:cNvPr id="0" name="Order Status Page.png"/>
+                    <pic:cNvPr id="0" name="Customers List Page.png"/>
                     <pic:cNvPicPr/>
                   </pic:nvPicPr>
                   <pic:blipFill>
@@ -2592,6 +2554,237 @@
           <w:sz w:val="28"/>
           <w:szCs w:val="28"/>
         </w:rPr>
+        <w:t>Customer Profile Page:-</w:t>
+      </w:r>
+    </w:p>
+    <w:p>
+      <w:pPr>
+        <w:pStyle w:val="Default"/>
+        <w:spacing w:after="240"/>
+        <w:jc w:val="both"/>
+        <w:rPr>
+          <w:rFonts w:asciiTheme="minorHAnsi" w:hAnsiTheme="minorHAnsi" w:cstheme="minorHAnsi"/>
+          <w:b/>
+          <w:bCs/>
+          <w:sz w:val="28"/>
+          <w:szCs w:val="28"/>
+        </w:rPr>
+      </w:pPr>
+      <w:r>
+        <w:rPr>
+          <w:rFonts w:asciiTheme="minorHAnsi" w:hAnsiTheme="minorHAnsi" w:cstheme="minorHAnsi"/>
+          <w:b/>
+          <w:bCs/>
+          <w:noProof/>
+          <w:sz w:val="28"/>
+          <w:szCs w:val="28"/>
+        </w:rPr>
+        <w:drawing>
+          <wp:inline distT="0" distB="0" distL="0" distR="0">
+            <wp:extent cx="5732145" cy="3217545"/>
+            <wp:effectExtent l="19050" t="0" r="1905" b="0"/>
+            <wp:docPr id="13" name="Picture 12" descr="Customer Profile Page.png"/>
+            <wp:cNvGraphicFramePr>
+              <a:graphicFrameLocks xmlns:a="http://schemas.openxmlformats.org/drawingml/2006/main" noChangeAspect="1"/>
+            </wp:cNvGraphicFramePr>
+            <a:graphic xmlns:a="http://schemas.openxmlformats.org/drawingml/2006/main">
+              <a:graphicData uri="http://schemas.openxmlformats.org/drawingml/2006/picture">
+                <pic:pic xmlns:pic="http://schemas.openxmlformats.org/drawingml/2006/picture">
+                  <pic:nvPicPr>
+                    <pic:cNvPr id="0" name="Customer Profile Page.png"/>
+                    <pic:cNvPicPr/>
+                  </pic:nvPicPr>
+                  <pic:blipFill>
+                    <a:blip r:embed="rId20" cstate="print"/>
+                    <a:stretch>
+                      <a:fillRect/>
+                    </a:stretch>
+                  </pic:blipFill>
+                  <pic:spPr>
+                    <a:xfrm>
+                      <a:off x="0" y="0"/>
+                      <a:ext cx="5732145" cy="3217545"/>
+                    </a:xfrm>
+                    <a:prstGeom prst="rect">
+                      <a:avLst/>
+                    </a:prstGeom>
+                  </pic:spPr>
+                </pic:pic>
+              </a:graphicData>
+            </a:graphic>
+          </wp:inline>
+        </w:drawing>
+      </w:r>
+    </w:p>
+    <w:p>
+      <w:pPr>
+        <w:pStyle w:val="Default"/>
+        <w:spacing w:after="240"/>
+        <w:jc w:val="both"/>
+        <w:rPr>
+          <w:rFonts w:asciiTheme="minorHAnsi" w:hAnsiTheme="minorHAnsi" w:cstheme="minorHAnsi"/>
+          <w:b/>
+          <w:bCs/>
+          <w:sz w:val="28"/>
+          <w:szCs w:val="28"/>
+        </w:rPr>
+      </w:pPr>
+    </w:p>
+    <w:p>
+      <w:pPr>
+        <w:pStyle w:val="Default"/>
+        <w:spacing w:after="240"/>
+        <w:jc w:val="both"/>
+        <w:rPr>
+          <w:rFonts w:asciiTheme="minorHAnsi" w:hAnsiTheme="minorHAnsi" w:cstheme="minorHAnsi"/>
+          <w:b/>
+          <w:bCs/>
+          <w:sz w:val="28"/>
+          <w:szCs w:val="28"/>
+        </w:rPr>
+      </w:pPr>
+    </w:p>
+    <w:p>
+      <w:pPr>
+        <w:pStyle w:val="Default"/>
+        <w:spacing w:after="240"/>
+        <w:jc w:val="both"/>
+        <w:rPr>
+          <w:rFonts w:asciiTheme="minorHAnsi" w:hAnsiTheme="minorHAnsi" w:cstheme="minorHAnsi"/>
+          <w:b/>
+          <w:bCs/>
+          <w:sz w:val="28"/>
+          <w:szCs w:val="28"/>
+        </w:rPr>
+      </w:pPr>
+    </w:p>
+    <w:p>
+      <w:pPr>
+        <w:pStyle w:val="Default"/>
+        <w:spacing w:after="240"/>
+        <w:jc w:val="both"/>
+        <w:rPr>
+          <w:rFonts w:asciiTheme="minorHAnsi" w:hAnsiTheme="minorHAnsi" w:cstheme="minorHAnsi"/>
+          <w:b/>
+          <w:bCs/>
+          <w:sz w:val="28"/>
+          <w:szCs w:val="28"/>
+        </w:rPr>
+      </w:pPr>
+    </w:p>
+    <w:p>
+      <w:pPr>
+        <w:pStyle w:val="Default"/>
+        <w:numPr>
+          <w:ilvl w:val="0"/>
+          <w:numId w:val="3"/>
+        </w:numPr>
+        <w:spacing w:after="240"/>
+        <w:jc w:val="both"/>
+        <w:rPr>
+          <w:rFonts w:asciiTheme="minorHAnsi" w:hAnsiTheme="minorHAnsi" w:cstheme="minorHAnsi"/>
+          <w:b/>
+          <w:bCs/>
+          <w:sz w:val="28"/>
+          <w:szCs w:val="28"/>
+        </w:rPr>
+      </w:pPr>
+      <w:r>
+        <w:rPr>
+          <w:rFonts w:asciiTheme="minorHAnsi" w:hAnsiTheme="minorHAnsi" w:cstheme="minorHAnsi"/>
+          <w:b/>
+          <w:bCs/>
+          <w:sz w:val="28"/>
+          <w:szCs w:val="28"/>
+        </w:rPr>
+        <w:lastRenderedPageBreak/>
+        <w:t>Order Status Page:-</w:t>
+      </w:r>
+    </w:p>
+    <w:p>
+      <w:pPr>
+        <w:pStyle w:val="Default"/>
+        <w:spacing w:after="240"/>
+        <w:jc w:val="both"/>
+        <w:rPr>
+          <w:rFonts w:asciiTheme="minorHAnsi" w:hAnsiTheme="minorHAnsi" w:cstheme="minorHAnsi"/>
+          <w:b/>
+          <w:bCs/>
+          <w:sz w:val="28"/>
+          <w:szCs w:val="28"/>
+        </w:rPr>
+      </w:pPr>
+      <w:r>
+        <w:rPr>
+          <w:rFonts w:asciiTheme="minorHAnsi" w:hAnsiTheme="minorHAnsi" w:cstheme="minorHAnsi"/>
+          <w:b/>
+          <w:bCs/>
+          <w:noProof/>
+          <w:sz w:val="28"/>
+          <w:szCs w:val="28"/>
+        </w:rPr>
+        <w:drawing>
+          <wp:inline distT="0" distB="0" distL="0" distR="0">
+            <wp:extent cx="5732145" cy="3217545"/>
+            <wp:effectExtent l="19050" t="0" r="1905" b="0"/>
+            <wp:docPr id="14" name="Picture 13" descr="Order Status Page.png"/>
+            <wp:cNvGraphicFramePr>
+              <a:graphicFrameLocks xmlns:a="http://schemas.openxmlformats.org/drawingml/2006/main" noChangeAspect="1"/>
+            </wp:cNvGraphicFramePr>
+            <a:graphic xmlns:a="http://schemas.openxmlformats.org/drawingml/2006/main">
+              <a:graphicData uri="http://schemas.openxmlformats.org/drawingml/2006/picture">
+                <pic:pic xmlns:pic="http://schemas.openxmlformats.org/drawingml/2006/picture">
+                  <pic:nvPicPr>
+                    <pic:cNvPr id="0" name="Order Status Page.png"/>
+                    <pic:cNvPicPr/>
+                  </pic:nvPicPr>
+                  <pic:blipFill>
+                    <a:blip r:embed="rId21" cstate="print"/>
+                    <a:stretch>
+                      <a:fillRect/>
+                    </a:stretch>
+                  </pic:blipFill>
+                  <pic:spPr>
+                    <a:xfrm>
+                      <a:off x="0" y="0"/>
+                      <a:ext cx="5732145" cy="3217545"/>
+                    </a:xfrm>
+                    <a:prstGeom prst="rect">
+                      <a:avLst/>
+                    </a:prstGeom>
+                  </pic:spPr>
+                </pic:pic>
+              </a:graphicData>
+            </a:graphic>
+          </wp:inline>
+        </w:drawing>
+      </w:r>
+    </w:p>
+    <w:p>
+      <w:pPr>
+        <w:pStyle w:val="Default"/>
+        <w:numPr>
+          <w:ilvl w:val="0"/>
+          <w:numId w:val="3"/>
+        </w:numPr>
+        <w:spacing w:after="240"/>
+        <w:jc w:val="both"/>
+        <w:rPr>
+          <w:rFonts w:asciiTheme="minorHAnsi" w:hAnsiTheme="minorHAnsi" w:cstheme="minorHAnsi"/>
+          <w:b/>
+          <w:bCs/>
+          <w:sz w:val="28"/>
+          <w:szCs w:val="28"/>
+        </w:rPr>
+      </w:pPr>
+      <w:r>
+        <w:rPr>
+          <w:rFonts w:asciiTheme="minorHAnsi" w:hAnsiTheme="minorHAnsi" w:cstheme="minorHAnsi"/>
+          <w:b/>
+          <w:bCs/>
+          <w:sz w:val="28"/>
+          <w:szCs w:val="28"/>
+        </w:rPr>
         <w:t>Book Service Page:-</w:t>
       </w:r>
     </w:p>
@@ -2633,7 +2826,7 @@
                     <pic:cNvPicPr/>
                   </pic:nvPicPr>
                   <pic:blipFill>
-                    <a:blip r:embed="rId20" cstate="print"/>
+                    <a:blip r:embed="rId22" cstate="print"/>
                     <a:stretch>
                       <a:fillRect/>
                     </a:stretch>
@@ -2799,7 +2992,7 @@
                     <pic:cNvPicPr/>
                   </pic:nvPicPr>
                   <pic:blipFill>
-                    <a:blip r:embed="rId21" cstate="print"/>
+                    <a:blip r:embed="rId23" cstate="print"/>
                     <a:stretch>
                       <a:fillRect/>
                     </a:stretch>
@@ -2913,7 +3106,7 @@
                     <pic:cNvPicPr/>
                   </pic:nvPicPr>
                   <pic:blipFill>
-                    <a:blip r:embed="rId22" cstate="print"/>
+                    <a:blip r:embed="rId24" cstate="print"/>
                     <a:srcRect l="969"/>
                     <a:stretch>
                       <a:fillRect/>
@@ -3084,7 +3277,7 @@
                     <pic:cNvPicPr/>
                   </pic:nvPicPr>
                   <pic:blipFill>
-                    <a:blip r:embed="rId23" cstate="print"/>
+                    <a:blip r:embed="rId25" cstate="print"/>
                     <a:stretch>
                       <a:fillRect/>
                     </a:stretch>
@@ -3171,7 +3364,7 @@
                     <pic:cNvPicPr/>
                   </pic:nvPicPr>
                   <pic:blipFill>
-                    <a:blip r:embed="rId24" cstate="print"/>
+                    <a:blip r:embed="rId26" cstate="print"/>
                     <a:stretch>
                       <a:fillRect/>
                     </a:stretch>
@@ -3258,7 +3451,7 @@
                     <pic:cNvPicPr/>
                   </pic:nvPicPr>
                   <pic:blipFill>
-                    <a:blip r:embed="rId25" cstate="print"/>
+                    <a:blip r:embed="rId27" cstate="print"/>
                     <a:stretch>
                       <a:fillRect/>
                     </a:stretch>
@@ -3358,7 +3551,7 @@
                     <pic:cNvPicPr/>
                   </pic:nvPicPr>
                   <pic:blipFill>
-                    <a:blip r:embed="rId26" cstate="print"/>
+                    <a:blip r:embed="rId28" cstate="print"/>
                     <a:stretch>
                       <a:fillRect/>
                     </a:stretch>
@@ -3445,7 +3638,7 @@
                     <pic:cNvPicPr/>
                   </pic:nvPicPr>
                   <pic:blipFill>
-                    <a:blip r:embed="rId27" cstate="print"/>
+                    <a:blip r:embed="rId29" cstate="print"/>
                     <a:stretch>
                       <a:fillRect/>
                     </a:stretch>
@@ -3533,7 +3726,7 @@
                     <pic:cNvPicPr/>
                   </pic:nvPicPr>
                   <pic:blipFill>
-                    <a:blip r:embed="rId28" cstate="print"/>
+                    <a:blip r:embed="rId30" cstate="print"/>
                     <a:stretch>
                       <a:fillRect/>
                     </a:stretch>
@@ -3620,7 +3813,7 @@
                     <pic:cNvPicPr/>
                   </pic:nvPicPr>
                   <pic:blipFill>
-                    <a:blip r:embed="rId29" cstate="print"/>
+                    <a:blip r:embed="rId31" cstate="print"/>
                     <a:stretch>
                       <a:fillRect/>
                     </a:stretch>
@@ -3708,7 +3901,7 @@
                     <pic:cNvPicPr/>
                   </pic:nvPicPr>
                   <pic:blipFill>
-                    <a:blip r:embed="rId30" cstate="print"/>
+                    <a:blip r:embed="rId32" cstate="print"/>
                     <a:stretch>
                       <a:fillRect/>
                     </a:stretch>
@@ -4010,7 +4203,7 @@
                     </pic:cNvPicPr>
                   </pic:nvPicPr>
                   <pic:blipFill>
-                    <a:blip r:embed="rId31" cstate="print">
+                    <a:blip r:embed="rId33" cstate="print">
                       <a:lum bright="-10000" contrast="-10000"/>
                     </a:blip>
                     <a:srcRect/>

</xml_diff>

<commit_message>
new Class Diagram updated
</commit_message>
<xml_diff>
--- a/Phase-I Project.docx
+++ b/Phase-I Project.docx
@@ -3092,9 +3092,9 @@
         <w:lastRenderedPageBreak/>
         <w:drawing>
           <wp:inline distT="0" distB="0" distL="0" distR="0">
-            <wp:extent cx="5686681" cy="5872480"/>
-            <wp:effectExtent l="114300" t="0" r="104519" b="0"/>
-            <wp:docPr id="1" name="Picture 0" descr="WhatsApp Image 2022-06-14 at 5.36.16 PM.jpeg"/>
+            <wp:extent cx="5730005" cy="5943600"/>
+            <wp:effectExtent l="38100" t="57150" r="118345" b="95250"/>
+            <wp:docPr id="30" name="Picture 29" descr="New E-R diagram.jpeg"/>
             <wp:cNvGraphicFramePr>
               <a:graphicFrameLocks xmlns:a="http://schemas.openxmlformats.org/drawingml/2006/main" noChangeAspect="1"/>
             </wp:cNvGraphicFramePr>
@@ -3102,29 +3102,37 @@
               <a:graphicData uri="http://schemas.openxmlformats.org/drawingml/2006/picture">
                 <pic:pic xmlns:pic="http://schemas.openxmlformats.org/drawingml/2006/picture">
                   <pic:nvPicPr>
-                    <pic:cNvPr id="0" name="WhatsApp Image 2022-06-14 at 5.36.16 PM.jpeg"/>
+                    <pic:cNvPr id="0" name="New E-R diagram.jpeg"/>
                     <pic:cNvPicPr/>
                   </pic:nvPicPr>
                   <pic:blipFill>
                     <a:blip r:embed="rId24" cstate="print"/>
-                    <a:srcRect l="969"/>
                     <a:stretch>
                       <a:fillRect/>
                     </a:stretch>
                   </pic:blipFill>
                   <pic:spPr>
-                    <a:xfrm rot="16200000">
+                    <a:xfrm>
                       <a:off x="0" y="0"/>
-                      <a:ext cx="5686681" cy="5872480"/>
+                      <a:ext cx="5732145" cy="5945820"/>
                     </a:xfrm>
                     <a:prstGeom prst="rect">
                       <a:avLst/>
                     </a:prstGeom>
-                    <a:ln>
+                    <a:ln w="38100" cap="sq">
                       <a:solidFill>
-                        <a:schemeClr val="tx1"/>
+                        <a:srgbClr val="000000"/>
                       </a:solidFill>
+                      <a:prstDash val="solid"/>
+                      <a:miter lim="800000"/>
                     </a:ln>
+                    <a:effectLst>
+                      <a:outerShdw blurRad="50800" dist="38100" dir="2700000" algn="tl" rotWithShape="0">
+                        <a:srgbClr val="000000">
+                          <a:alpha val="43000"/>
+                        </a:srgbClr>
+                      </a:outerShdw>
+                    </a:effectLst>
                   </pic:spPr>
                 </pic:pic>
               </a:graphicData>
@@ -3132,13 +3140,6 @@
           </wp:inline>
         </w:drawing>
       </w:r>
-    </w:p>
-    <w:p>
-      <w:pPr>
-        <w:rPr>
-          <w:lang w:bidi="mr-IN"/>
-        </w:rPr>
-      </w:pPr>
     </w:p>
     <w:p>
       <w:pPr>
@@ -3537,7 +3538,7 @@
         </w:rPr>
         <w:drawing>
           <wp:inline distT="0" distB="0" distL="0" distR="0">
-            <wp:extent cx="5732145" cy="4408805"/>
+            <wp:extent cx="5732145" cy="5114925"/>
             <wp:effectExtent l="19050" t="0" r="1905" b="0"/>
             <wp:docPr id="22" name="Picture 21" descr="Admin_customers.JPG"/>
             <wp:cNvGraphicFramePr>
@@ -3559,7 +3560,7 @@
                   <pic:spPr>
                     <a:xfrm>
                       <a:off x="0" y="0"/>
-                      <a:ext cx="5732145" cy="4408805"/>
+                      <a:ext cx="5732145" cy="5114925"/>
                     </a:xfrm>
                     <a:prstGeom prst="rect">
                       <a:avLst/>
@@ -3575,6 +3576,132 @@
     <w:p>
       <w:pPr>
         <w:pStyle w:val="Default"/>
+        <w:spacing w:after="240"/>
+        <w:jc w:val="both"/>
+        <w:rPr>
+          <w:rFonts w:asciiTheme="minorHAnsi" w:hAnsiTheme="minorHAnsi" w:cstheme="minorHAnsi"/>
+          <w:b/>
+          <w:bCs/>
+          <w:sz w:val="28"/>
+          <w:szCs w:val="28"/>
+        </w:rPr>
+      </w:pPr>
+    </w:p>
+    <w:p>
+      <w:pPr>
+        <w:pStyle w:val="Default"/>
+        <w:spacing w:after="240"/>
+        <w:jc w:val="both"/>
+        <w:rPr>
+          <w:rFonts w:asciiTheme="minorHAnsi" w:hAnsiTheme="minorHAnsi" w:cstheme="minorHAnsi"/>
+          <w:b/>
+          <w:bCs/>
+          <w:sz w:val="28"/>
+          <w:szCs w:val="28"/>
+        </w:rPr>
+      </w:pPr>
+    </w:p>
+    <w:p>
+      <w:pPr>
+        <w:pStyle w:val="Default"/>
+        <w:spacing w:after="240"/>
+        <w:jc w:val="both"/>
+        <w:rPr>
+          <w:rFonts w:asciiTheme="minorHAnsi" w:hAnsiTheme="minorHAnsi" w:cstheme="minorHAnsi"/>
+          <w:b/>
+          <w:bCs/>
+          <w:sz w:val="28"/>
+          <w:szCs w:val="28"/>
+        </w:rPr>
+      </w:pPr>
+    </w:p>
+    <w:p>
+      <w:pPr>
+        <w:pStyle w:val="Default"/>
+        <w:spacing w:after="240"/>
+        <w:jc w:val="both"/>
+        <w:rPr>
+          <w:rFonts w:asciiTheme="minorHAnsi" w:hAnsiTheme="minorHAnsi" w:cstheme="minorHAnsi"/>
+          <w:b/>
+          <w:bCs/>
+          <w:sz w:val="28"/>
+          <w:szCs w:val="28"/>
+        </w:rPr>
+      </w:pPr>
+    </w:p>
+    <w:p>
+      <w:pPr>
+        <w:pStyle w:val="Default"/>
+        <w:spacing w:after="240"/>
+        <w:jc w:val="both"/>
+        <w:rPr>
+          <w:rFonts w:asciiTheme="minorHAnsi" w:hAnsiTheme="minorHAnsi" w:cstheme="minorHAnsi"/>
+          <w:b/>
+          <w:bCs/>
+          <w:sz w:val="28"/>
+          <w:szCs w:val="28"/>
+        </w:rPr>
+      </w:pPr>
+    </w:p>
+    <w:p>
+      <w:pPr>
+        <w:pStyle w:val="Default"/>
+        <w:spacing w:after="240"/>
+        <w:jc w:val="both"/>
+        <w:rPr>
+          <w:rFonts w:asciiTheme="minorHAnsi" w:hAnsiTheme="minorHAnsi" w:cstheme="minorHAnsi"/>
+          <w:b/>
+          <w:bCs/>
+          <w:sz w:val="28"/>
+          <w:szCs w:val="28"/>
+        </w:rPr>
+      </w:pPr>
+    </w:p>
+    <w:p>
+      <w:pPr>
+        <w:pStyle w:val="Default"/>
+        <w:spacing w:after="240"/>
+        <w:jc w:val="both"/>
+        <w:rPr>
+          <w:rFonts w:asciiTheme="minorHAnsi" w:hAnsiTheme="minorHAnsi" w:cstheme="minorHAnsi"/>
+          <w:b/>
+          <w:bCs/>
+          <w:sz w:val="28"/>
+          <w:szCs w:val="28"/>
+        </w:rPr>
+      </w:pPr>
+    </w:p>
+    <w:p>
+      <w:pPr>
+        <w:pStyle w:val="Default"/>
+        <w:spacing w:after="240"/>
+        <w:jc w:val="both"/>
+        <w:rPr>
+          <w:rFonts w:asciiTheme="minorHAnsi" w:hAnsiTheme="minorHAnsi" w:cstheme="minorHAnsi"/>
+          <w:b/>
+          <w:bCs/>
+          <w:sz w:val="28"/>
+          <w:szCs w:val="28"/>
+        </w:rPr>
+      </w:pPr>
+    </w:p>
+    <w:p>
+      <w:pPr>
+        <w:pStyle w:val="Default"/>
+        <w:spacing w:after="240"/>
+        <w:jc w:val="both"/>
+        <w:rPr>
+          <w:rFonts w:asciiTheme="minorHAnsi" w:hAnsiTheme="minorHAnsi" w:cstheme="minorHAnsi"/>
+          <w:b/>
+          <w:bCs/>
+          <w:sz w:val="28"/>
+          <w:szCs w:val="28"/>
+        </w:rPr>
+      </w:pPr>
+    </w:p>
+    <w:p>
+      <w:pPr>
+        <w:pStyle w:val="Default"/>
         <w:numPr>
           <w:ilvl w:val="0"/>
           <w:numId w:val="3"/>
@@ -3597,6 +3724,7 @@
           <w:sz w:val="28"/>
           <w:szCs w:val="28"/>
         </w:rPr>
+        <w:lastRenderedPageBreak/>
         <w:t>Employees Table:-</w:t>
       </w:r>
     </w:p>
@@ -3624,7 +3752,7 @@
         </w:rPr>
         <w:drawing>
           <wp:inline distT="0" distB="0" distL="0" distR="0">
-            <wp:extent cx="5727448" cy="3533775"/>
+            <wp:extent cx="5727448" cy="5772150"/>
             <wp:effectExtent l="19050" t="0" r="6602" b="0"/>
             <wp:docPr id="23" name="Picture 22" descr="Employees.JPG"/>
             <wp:cNvGraphicFramePr>
@@ -3646,7 +3774,7 @@
                   <pic:spPr>
                     <a:xfrm>
                       <a:off x="0" y="0"/>
-                      <a:ext cx="5727448" cy="3533775"/>
+                      <a:ext cx="5727448" cy="5772150"/>
                     </a:xfrm>
                     <a:prstGeom prst="rect">
                       <a:avLst/>
@@ -3658,6 +3786,104 @@
           </wp:inline>
         </w:drawing>
       </w:r>
+    </w:p>
+    <w:p>
+      <w:pPr>
+        <w:pStyle w:val="Default"/>
+        <w:spacing w:after="240"/>
+        <w:jc w:val="both"/>
+        <w:rPr>
+          <w:rFonts w:asciiTheme="minorHAnsi" w:hAnsiTheme="minorHAnsi" w:cstheme="minorHAnsi"/>
+          <w:b/>
+          <w:bCs/>
+          <w:sz w:val="28"/>
+          <w:szCs w:val="28"/>
+        </w:rPr>
+      </w:pPr>
+    </w:p>
+    <w:p>
+      <w:pPr>
+        <w:pStyle w:val="Default"/>
+        <w:spacing w:after="240"/>
+        <w:jc w:val="both"/>
+        <w:rPr>
+          <w:rFonts w:asciiTheme="minorHAnsi" w:hAnsiTheme="minorHAnsi" w:cstheme="minorHAnsi"/>
+          <w:b/>
+          <w:bCs/>
+          <w:sz w:val="28"/>
+          <w:szCs w:val="28"/>
+        </w:rPr>
+      </w:pPr>
+    </w:p>
+    <w:p>
+      <w:pPr>
+        <w:pStyle w:val="Default"/>
+        <w:spacing w:after="240"/>
+        <w:jc w:val="both"/>
+        <w:rPr>
+          <w:rFonts w:asciiTheme="minorHAnsi" w:hAnsiTheme="minorHAnsi" w:cstheme="minorHAnsi"/>
+          <w:b/>
+          <w:bCs/>
+          <w:sz w:val="28"/>
+          <w:szCs w:val="28"/>
+        </w:rPr>
+      </w:pPr>
+    </w:p>
+    <w:p>
+      <w:pPr>
+        <w:pStyle w:val="Default"/>
+        <w:spacing w:after="240"/>
+        <w:jc w:val="both"/>
+        <w:rPr>
+          <w:rFonts w:asciiTheme="minorHAnsi" w:hAnsiTheme="minorHAnsi" w:cstheme="minorHAnsi"/>
+          <w:b/>
+          <w:bCs/>
+          <w:sz w:val="28"/>
+          <w:szCs w:val="28"/>
+        </w:rPr>
+      </w:pPr>
+    </w:p>
+    <w:p>
+      <w:pPr>
+        <w:pStyle w:val="Default"/>
+        <w:spacing w:after="240"/>
+        <w:jc w:val="both"/>
+        <w:rPr>
+          <w:rFonts w:asciiTheme="minorHAnsi" w:hAnsiTheme="minorHAnsi" w:cstheme="minorHAnsi"/>
+          <w:b/>
+          <w:bCs/>
+          <w:sz w:val="28"/>
+          <w:szCs w:val="28"/>
+        </w:rPr>
+      </w:pPr>
+    </w:p>
+    <w:p>
+      <w:pPr>
+        <w:pStyle w:val="Default"/>
+        <w:spacing w:after="240"/>
+        <w:jc w:val="both"/>
+        <w:rPr>
+          <w:rFonts w:asciiTheme="minorHAnsi" w:hAnsiTheme="minorHAnsi" w:cstheme="minorHAnsi"/>
+          <w:b/>
+          <w:bCs/>
+          <w:sz w:val="28"/>
+          <w:szCs w:val="28"/>
+        </w:rPr>
+      </w:pPr>
+    </w:p>
+    <w:p>
+      <w:pPr>
+        <w:pStyle w:val="Default"/>
+        <w:spacing w:after="240"/>
+        <w:jc w:val="both"/>
+        <w:rPr>
+          <w:rFonts w:asciiTheme="minorHAnsi" w:hAnsiTheme="minorHAnsi" w:cstheme="minorHAnsi"/>
+          <w:b/>
+          <w:bCs/>
+          <w:sz w:val="28"/>
+          <w:szCs w:val="28"/>
+        </w:rPr>
+      </w:pPr>
     </w:p>
     <w:p>
       <w:pPr>
@@ -3750,6 +3976,188 @@
     <w:p>
       <w:pPr>
         <w:pStyle w:val="Default"/>
+        <w:spacing w:after="240"/>
+        <w:jc w:val="both"/>
+        <w:rPr>
+          <w:rFonts w:asciiTheme="minorHAnsi" w:hAnsiTheme="minorHAnsi" w:cstheme="minorHAnsi"/>
+          <w:b/>
+          <w:bCs/>
+          <w:sz w:val="28"/>
+          <w:szCs w:val="28"/>
+        </w:rPr>
+      </w:pPr>
+    </w:p>
+    <w:p>
+      <w:pPr>
+        <w:pStyle w:val="Default"/>
+        <w:spacing w:after="240"/>
+        <w:jc w:val="both"/>
+        <w:rPr>
+          <w:rFonts w:asciiTheme="minorHAnsi" w:hAnsiTheme="minorHAnsi" w:cstheme="minorHAnsi"/>
+          <w:b/>
+          <w:bCs/>
+          <w:sz w:val="28"/>
+          <w:szCs w:val="28"/>
+        </w:rPr>
+      </w:pPr>
+    </w:p>
+    <w:p>
+      <w:pPr>
+        <w:pStyle w:val="Default"/>
+        <w:spacing w:after="240"/>
+        <w:jc w:val="both"/>
+        <w:rPr>
+          <w:rFonts w:asciiTheme="minorHAnsi" w:hAnsiTheme="minorHAnsi" w:cstheme="minorHAnsi"/>
+          <w:b/>
+          <w:bCs/>
+          <w:sz w:val="28"/>
+          <w:szCs w:val="28"/>
+        </w:rPr>
+      </w:pPr>
+    </w:p>
+    <w:p>
+      <w:pPr>
+        <w:pStyle w:val="Default"/>
+        <w:spacing w:after="240"/>
+        <w:jc w:val="both"/>
+        <w:rPr>
+          <w:rFonts w:asciiTheme="minorHAnsi" w:hAnsiTheme="minorHAnsi" w:cstheme="minorHAnsi"/>
+          <w:b/>
+          <w:bCs/>
+          <w:sz w:val="28"/>
+          <w:szCs w:val="28"/>
+        </w:rPr>
+      </w:pPr>
+    </w:p>
+    <w:p>
+      <w:pPr>
+        <w:pStyle w:val="Default"/>
+        <w:spacing w:after="240"/>
+        <w:jc w:val="both"/>
+        <w:rPr>
+          <w:rFonts w:asciiTheme="minorHAnsi" w:hAnsiTheme="minorHAnsi" w:cstheme="minorHAnsi"/>
+          <w:b/>
+          <w:bCs/>
+          <w:sz w:val="28"/>
+          <w:szCs w:val="28"/>
+        </w:rPr>
+      </w:pPr>
+    </w:p>
+    <w:p>
+      <w:pPr>
+        <w:pStyle w:val="Default"/>
+        <w:spacing w:after="240"/>
+        <w:jc w:val="both"/>
+        <w:rPr>
+          <w:rFonts w:asciiTheme="minorHAnsi" w:hAnsiTheme="minorHAnsi" w:cstheme="minorHAnsi"/>
+          <w:b/>
+          <w:bCs/>
+          <w:sz w:val="28"/>
+          <w:szCs w:val="28"/>
+        </w:rPr>
+      </w:pPr>
+    </w:p>
+    <w:p>
+      <w:pPr>
+        <w:pStyle w:val="Default"/>
+        <w:spacing w:after="240"/>
+        <w:jc w:val="both"/>
+        <w:rPr>
+          <w:rFonts w:asciiTheme="minorHAnsi" w:hAnsiTheme="minorHAnsi" w:cstheme="minorHAnsi"/>
+          <w:b/>
+          <w:bCs/>
+          <w:sz w:val="28"/>
+          <w:szCs w:val="28"/>
+        </w:rPr>
+      </w:pPr>
+    </w:p>
+    <w:p>
+      <w:pPr>
+        <w:pStyle w:val="Default"/>
+        <w:spacing w:after="240"/>
+        <w:jc w:val="both"/>
+        <w:rPr>
+          <w:rFonts w:asciiTheme="minorHAnsi" w:hAnsiTheme="minorHAnsi" w:cstheme="minorHAnsi"/>
+          <w:b/>
+          <w:bCs/>
+          <w:sz w:val="28"/>
+          <w:szCs w:val="28"/>
+        </w:rPr>
+      </w:pPr>
+    </w:p>
+    <w:p>
+      <w:pPr>
+        <w:pStyle w:val="Default"/>
+        <w:spacing w:after="240"/>
+        <w:jc w:val="both"/>
+        <w:rPr>
+          <w:rFonts w:asciiTheme="minorHAnsi" w:hAnsiTheme="minorHAnsi" w:cstheme="minorHAnsi"/>
+          <w:b/>
+          <w:bCs/>
+          <w:sz w:val="28"/>
+          <w:szCs w:val="28"/>
+        </w:rPr>
+      </w:pPr>
+    </w:p>
+    <w:p>
+      <w:pPr>
+        <w:pStyle w:val="Default"/>
+        <w:spacing w:after="240"/>
+        <w:jc w:val="both"/>
+        <w:rPr>
+          <w:rFonts w:asciiTheme="minorHAnsi" w:hAnsiTheme="minorHAnsi" w:cstheme="minorHAnsi"/>
+          <w:b/>
+          <w:bCs/>
+          <w:sz w:val="28"/>
+          <w:szCs w:val="28"/>
+        </w:rPr>
+      </w:pPr>
+    </w:p>
+    <w:p>
+      <w:pPr>
+        <w:pStyle w:val="Default"/>
+        <w:spacing w:after="240"/>
+        <w:jc w:val="both"/>
+        <w:rPr>
+          <w:rFonts w:asciiTheme="minorHAnsi" w:hAnsiTheme="minorHAnsi" w:cstheme="minorHAnsi"/>
+          <w:b/>
+          <w:bCs/>
+          <w:sz w:val="28"/>
+          <w:szCs w:val="28"/>
+        </w:rPr>
+      </w:pPr>
+    </w:p>
+    <w:p>
+      <w:pPr>
+        <w:pStyle w:val="Default"/>
+        <w:spacing w:after="240"/>
+        <w:jc w:val="both"/>
+        <w:rPr>
+          <w:rFonts w:asciiTheme="minorHAnsi" w:hAnsiTheme="minorHAnsi" w:cstheme="minorHAnsi"/>
+          <w:b/>
+          <w:bCs/>
+          <w:sz w:val="28"/>
+          <w:szCs w:val="28"/>
+        </w:rPr>
+      </w:pPr>
+    </w:p>
+    <w:p>
+      <w:pPr>
+        <w:pStyle w:val="Default"/>
+        <w:spacing w:after="240"/>
+        <w:jc w:val="both"/>
+        <w:rPr>
+          <w:rFonts w:asciiTheme="minorHAnsi" w:hAnsiTheme="minorHAnsi" w:cstheme="minorHAnsi"/>
+          <w:b/>
+          <w:bCs/>
+          <w:sz w:val="28"/>
+          <w:szCs w:val="28"/>
+        </w:rPr>
+      </w:pPr>
+    </w:p>
+    <w:p>
+      <w:pPr>
+        <w:pStyle w:val="Default"/>
         <w:numPr>
           <w:ilvl w:val="0"/>
           <w:numId w:val="3"/>
@@ -3772,6 +4180,7 @@
           <w:sz w:val="28"/>
           <w:szCs w:val="28"/>
         </w:rPr>
+        <w:lastRenderedPageBreak/>
         <w:t>Orders Table:-</w:t>
       </w:r>
     </w:p>
@@ -3799,8 +4208,8 @@
         </w:rPr>
         <w:drawing>
           <wp:inline distT="0" distB="0" distL="0" distR="0">
-            <wp:extent cx="5650230" cy="4170250"/>
-            <wp:effectExtent l="19050" t="0" r="7620" b="0"/>
+            <wp:extent cx="5650229" cy="5019675"/>
+            <wp:effectExtent l="19050" t="0" r="7621" b="0"/>
             <wp:docPr id="25" name="Picture 24" descr="Orders.JPG"/>
             <wp:cNvGraphicFramePr>
               <a:graphicFrameLocks xmlns:a="http://schemas.openxmlformats.org/drawingml/2006/main" noChangeAspect="1"/>
@@ -3821,7 +4230,7 @@
                   <pic:spPr>
                     <a:xfrm>
                       <a:off x="0" y="0"/>
-                      <a:ext cx="5657850" cy="4175874"/>
+                      <a:ext cx="5650229" cy="5019675"/>
                     </a:xfrm>
                     <a:prstGeom prst="rect">
                       <a:avLst/>
@@ -3859,7 +4268,6 @@
           <w:sz w:val="28"/>
           <w:szCs w:val="28"/>
         </w:rPr>
-        <w:lastRenderedPageBreak/>
         <w:t>Professions Table:-</w:t>
       </w:r>
     </w:p>
@@ -3925,216 +4333,6 @@
     <w:p>
       <w:pPr>
         <w:pStyle w:val="Default"/>
-        <w:spacing w:after="240"/>
-        <w:jc w:val="both"/>
-        <w:rPr>
-          <w:rFonts w:asciiTheme="minorHAnsi" w:hAnsiTheme="minorHAnsi" w:cstheme="minorHAnsi"/>
-          <w:b/>
-          <w:bCs/>
-          <w:sz w:val="28"/>
-          <w:szCs w:val="28"/>
-        </w:rPr>
-      </w:pPr>
-    </w:p>
-    <w:p>
-      <w:pPr>
-        <w:pStyle w:val="Default"/>
-        <w:spacing w:after="240"/>
-        <w:jc w:val="both"/>
-        <w:rPr>
-          <w:rFonts w:asciiTheme="minorHAnsi" w:hAnsiTheme="minorHAnsi" w:cstheme="minorHAnsi"/>
-          <w:b/>
-          <w:bCs/>
-          <w:sz w:val="28"/>
-          <w:szCs w:val="28"/>
-        </w:rPr>
-      </w:pPr>
-    </w:p>
-    <w:p>
-      <w:pPr>
-        <w:pStyle w:val="Default"/>
-        <w:spacing w:after="240"/>
-        <w:jc w:val="both"/>
-        <w:rPr>
-          <w:rFonts w:asciiTheme="minorHAnsi" w:hAnsiTheme="minorHAnsi" w:cstheme="minorHAnsi"/>
-          <w:b/>
-          <w:bCs/>
-          <w:sz w:val="28"/>
-          <w:szCs w:val="28"/>
-        </w:rPr>
-      </w:pPr>
-    </w:p>
-    <w:p>
-      <w:pPr>
-        <w:pStyle w:val="Default"/>
-        <w:spacing w:after="240"/>
-        <w:jc w:val="both"/>
-        <w:rPr>
-          <w:rFonts w:asciiTheme="minorHAnsi" w:hAnsiTheme="minorHAnsi" w:cstheme="minorHAnsi"/>
-          <w:b/>
-          <w:bCs/>
-          <w:sz w:val="28"/>
-          <w:szCs w:val="28"/>
-        </w:rPr>
-      </w:pPr>
-    </w:p>
-    <w:p>
-      <w:pPr>
-        <w:pStyle w:val="Default"/>
-        <w:spacing w:after="240"/>
-        <w:jc w:val="both"/>
-        <w:rPr>
-          <w:rFonts w:asciiTheme="minorHAnsi" w:hAnsiTheme="minorHAnsi" w:cstheme="minorHAnsi"/>
-          <w:b/>
-          <w:bCs/>
-          <w:sz w:val="28"/>
-          <w:szCs w:val="28"/>
-        </w:rPr>
-      </w:pPr>
-    </w:p>
-    <w:p>
-      <w:pPr>
-        <w:pStyle w:val="Default"/>
-        <w:spacing w:after="240"/>
-        <w:jc w:val="both"/>
-        <w:rPr>
-          <w:rFonts w:asciiTheme="minorHAnsi" w:hAnsiTheme="minorHAnsi" w:cstheme="minorHAnsi"/>
-          <w:b/>
-          <w:bCs/>
-          <w:sz w:val="28"/>
-          <w:szCs w:val="28"/>
-        </w:rPr>
-      </w:pPr>
-    </w:p>
-    <w:p>
-      <w:pPr>
-        <w:pStyle w:val="Default"/>
-        <w:spacing w:after="240"/>
-        <w:jc w:val="both"/>
-        <w:rPr>
-          <w:rFonts w:asciiTheme="minorHAnsi" w:hAnsiTheme="minorHAnsi" w:cstheme="minorHAnsi"/>
-          <w:b/>
-          <w:bCs/>
-          <w:sz w:val="28"/>
-          <w:szCs w:val="28"/>
-        </w:rPr>
-      </w:pPr>
-    </w:p>
-    <w:p>
-      <w:pPr>
-        <w:pStyle w:val="Default"/>
-        <w:spacing w:after="240"/>
-        <w:jc w:val="both"/>
-        <w:rPr>
-          <w:rFonts w:asciiTheme="minorHAnsi" w:hAnsiTheme="minorHAnsi" w:cstheme="minorHAnsi"/>
-          <w:b/>
-          <w:bCs/>
-          <w:sz w:val="28"/>
-          <w:szCs w:val="28"/>
-        </w:rPr>
-      </w:pPr>
-    </w:p>
-    <w:p>
-      <w:pPr>
-        <w:pStyle w:val="Default"/>
-        <w:spacing w:after="240"/>
-        <w:jc w:val="both"/>
-        <w:rPr>
-          <w:rFonts w:asciiTheme="minorHAnsi" w:hAnsiTheme="minorHAnsi" w:cstheme="minorHAnsi"/>
-          <w:b/>
-          <w:bCs/>
-          <w:sz w:val="28"/>
-          <w:szCs w:val="28"/>
-        </w:rPr>
-      </w:pPr>
-    </w:p>
-    <w:p>
-      <w:pPr>
-        <w:pStyle w:val="Default"/>
-        <w:spacing w:after="240"/>
-        <w:jc w:val="both"/>
-        <w:rPr>
-          <w:rFonts w:asciiTheme="minorHAnsi" w:hAnsiTheme="minorHAnsi" w:cstheme="minorHAnsi"/>
-          <w:b/>
-          <w:bCs/>
-          <w:sz w:val="28"/>
-          <w:szCs w:val="28"/>
-        </w:rPr>
-      </w:pPr>
-    </w:p>
-    <w:p>
-      <w:pPr>
-        <w:pStyle w:val="Default"/>
-        <w:spacing w:after="240"/>
-        <w:jc w:val="both"/>
-        <w:rPr>
-          <w:rFonts w:asciiTheme="minorHAnsi" w:hAnsiTheme="minorHAnsi" w:cstheme="minorHAnsi"/>
-          <w:b/>
-          <w:bCs/>
-          <w:sz w:val="28"/>
-          <w:szCs w:val="28"/>
-        </w:rPr>
-      </w:pPr>
-    </w:p>
-    <w:p>
-      <w:pPr>
-        <w:pStyle w:val="Default"/>
-        <w:spacing w:after="240"/>
-        <w:jc w:val="both"/>
-        <w:rPr>
-          <w:rFonts w:asciiTheme="minorHAnsi" w:hAnsiTheme="minorHAnsi" w:cstheme="minorHAnsi"/>
-          <w:b/>
-          <w:bCs/>
-          <w:sz w:val="28"/>
-          <w:szCs w:val="28"/>
-        </w:rPr>
-      </w:pPr>
-    </w:p>
-    <w:p>
-      <w:pPr>
-        <w:pStyle w:val="Default"/>
-        <w:spacing w:after="240"/>
-        <w:jc w:val="both"/>
-        <w:rPr>
-          <w:rFonts w:asciiTheme="minorHAnsi" w:hAnsiTheme="minorHAnsi" w:cstheme="minorHAnsi"/>
-          <w:b/>
-          <w:bCs/>
-          <w:sz w:val="28"/>
-          <w:szCs w:val="28"/>
-        </w:rPr>
-      </w:pPr>
-    </w:p>
-    <w:p>
-      <w:pPr>
-        <w:pStyle w:val="Default"/>
-        <w:spacing w:after="240"/>
-        <w:jc w:val="both"/>
-        <w:rPr>
-          <w:rFonts w:asciiTheme="minorHAnsi" w:hAnsiTheme="minorHAnsi" w:cstheme="minorHAnsi"/>
-          <w:b/>
-          <w:bCs/>
-          <w:sz w:val="28"/>
-          <w:szCs w:val="28"/>
-        </w:rPr>
-      </w:pPr>
-    </w:p>
-    <w:p>
-      <w:pPr>
-        <w:pStyle w:val="Default"/>
-        <w:spacing w:after="240"/>
-        <w:jc w:val="both"/>
-        <w:rPr>
-          <w:rFonts w:asciiTheme="minorHAnsi" w:hAnsiTheme="minorHAnsi" w:cstheme="minorHAnsi"/>
-          <w:b/>
-          <w:bCs/>
-          <w:sz w:val="28"/>
-          <w:szCs w:val="28"/>
-        </w:rPr>
-      </w:pPr>
-    </w:p>
-    <w:p>
-      <w:pPr>
-        <w:pStyle w:val="Default"/>
         <w:numPr>
           <w:ilvl w:val="0"/>
           <w:numId w:val="6"/>
@@ -4167,7 +4365,6 @@
       <w:pPr>
         <w:pStyle w:val="Default"/>
         <w:spacing w:after="240"/>
-        <w:jc w:val="center"/>
         <w:rPr>
           <w:rFonts w:asciiTheme="minorHAnsi" w:hAnsiTheme="minorHAnsi" w:cstheme="minorHAnsi"/>
           <w:b/>
@@ -4187,9 +4384,9 @@
         </w:rPr>
         <w:drawing>
           <wp:inline distT="0" distB="0" distL="0" distR="0">
-            <wp:extent cx="5723186" cy="5143500"/>
-            <wp:effectExtent l="19050" t="0" r="0" b="0"/>
-            <wp:docPr id="27" name="Picture 1"/>
+            <wp:extent cx="5732145" cy="4762500"/>
+            <wp:effectExtent l="38100" t="57150" r="116205" b="95250"/>
+            <wp:docPr id="31" name="Picture 30" descr="Class Diagram.JPG"/>
             <wp:cNvGraphicFramePr>
               <a:graphicFrameLocks xmlns:a="http://schemas.openxmlformats.org/drawingml/2006/main" noChangeAspect="1"/>
             </wp:cNvGraphicFramePr>
@@ -4197,33 +4394,36 @@
               <a:graphicData uri="http://schemas.openxmlformats.org/drawingml/2006/picture">
                 <pic:pic xmlns:pic="http://schemas.openxmlformats.org/drawingml/2006/picture">
                   <pic:nvPicPr>
-                    <pic:cNvPr id="0" name="Picture 1"/>
-                    <pic:cNvPicPr>
-                      <a:picLocks noChangeAspect="1" noChangeArrowheads="1"/>
-                    </pic:cNvPicPr>
+                    <pic:cNvPr id="0" name="Class Diagram.JPG"/>
+                    <pic:cNvPicPr/>
                   </pic:nvPicPr>
                   <pic:blipFill>
-                    <a:blip r:embed="rId33" cstate="print">
-                      <a:lum bright="-10000" contrast="-10000"/>
-                    </a:blip>
-                    <a:srcRect/>
+                    <a:blip r:embed="rId33" cstate="print"/>
                     <a:stretch>
                       <a:fillRect/>
                     </a:stretch>
                   </pic:blipFill>
-                  <pic:spPr bwMode="auto">
+                  <pic:spPr>
                     <a:xfrm>
                       <a:off x="0" y="0"/>
-                      <a:ext cx="5732145" cy="5151551"/>
+                      <a:ext cx="5732145" cy="4762500"/>
                     </a:xfrm>
                     <a:prstGeom prst="rect">
                       <a:avLst/>
                     </a:prstGeom>
-                    <a:ln>
-                      <a:noFill/>
+                    <a:ln w="38100" cap="sq">
+                      <a:solidFill>
+                        <a:srgbClr val="000000"/>
+                      </a:solidFill>
+                      <a:prstDash val="solid"/>
+                      <a:miter lim="800000"/>
                     </a:ln>
                     <a:effectLst>
-                      <a:softEdge rad="112500"/>
+                      <a:outerShdw blurRad="50800" dist="38100" dir="2700000" algn="tl" rotWithShape="0">
+                        <a:srgbClr val="000000">
+                          <a:alpha val="43000"/>
+                        </a:srgbClr>
+                      </a:outerShdw>
                     </a:effectLst>
                   </pic:spPr>
                 </pic:pic>

</xml_diff>